<commit_message>
correção slide e doc
</commit_message>
<xml_diff>
--- a/DOCs de T.I/Documentacao/Documentação - Omni Têxtil.docx
+++ b/DOCs de T.I/Documentacao/Documentação - Omni Têxtil.docx
@@ -1,6 +1,6 @@
 
 <file path=word/document.xml><?xml version="1.0" encoding="utf-8"?>
-<w:document xmlns:wpc="http://schemas.microsoft.com/office/word/2010/wordprocessingCanvas" xmlns:cx="http://schemas.microsoft.com/office/drawing/2014/chartex" xmlns:cx1="http://schemas.microsoft.com/office/drawing/2015/9/8/chartex" xmlns:cx2="http://schemas.microsoft.com/office/drawing/2015/10/21/chartex" xmlns:cx3="http://schemas.microsoft.com/office/drawing/2016/5/9/chartex" xmlns:cx4="http://schemas.microsoft.com/office/drawing/2016/5/10/chartex" xmlns:cx5="http://schemas.microsoft.com/office/drawing/2016/5/11/chartex" xmlns:cx6="http://schemas.microsoft.com/office/drawing/2016/5/12/chartex" xmlns:cx7="http://schemas.microsoft.com/office/drawing/2016/5/13/chartex" xmlns:cx8="http://schemas.microsoft.com/office/drawing/2016/5/14/chartex" xmlns:mc="http://schemas.openxmlformats.org/markup-compatibility/2006" xmlns:aink="http://schemas.microsoft.com/office/drawing/2016/ink" xmlns:am3d="http://schemas.microsoft.com/office/drawing/2017/model3d" xmlns:o="urn:schemas-microsoft-com:office:office" xmlns:r="http://schemas.openxmlformats.org/officeDocument/2006/relationships" xmlns:m="http://schemas.openxmlformats.org/officeDocument/2006/math" xmlns:v="urn:schemas-microsoft-com:vml" xmlns:wp14="http://schemas.microsoft.com/office/word/2010/wordprocessingDrawing" xmlns:wp="http://schemas.openxmlformats.org/drawingml/2006/wordprocessingDrawing" xmlns:w10="urn:schemas-microsoft-com:office:word" xmlns:w="http://schemas.openxmlformats.org/wordprocessingml/2006/main" xmlns:w14="http://schemas.microsoft.com/office/word/2010/wordml" xmlns:w15="http://schemas.microsoft.com/office/word/2012/wordml" xmlns:w16cex="http://schemas.microsoft.com/office/word/2018/wordml/cex" xmlns:w16cid="http://schemas.microsoft.com/office/word/2016/wordml/cid" xmlns:w16="http://schemas.microsoft.com/office/word/2018/wordml" xmlns:w16sdtdh="http://schemas.microsoft.com/office/word/2020/wordml/sdtdatahash" xmlns:w16se="http://schemas.microsoft.com/office/word/2015/wordml/symex" xmlns:wpg="http://schemas.microsoft.com/office/word/2010/wordprocessingGroup" xmlns:wpi="http://schemas.microsoft.com/office/word/2010/wordprocessingInk" xmlns:wne="http://schemas.microsoft.com/office/word/2006/wordml" xmlns:wps="http://schemas.microsoft.com/office/word/2010/wordprocessingShape" mc:Ignorable="w14 w15 w16se w16cid w16 w16cex w16sdtdh wp14">
+<w:document xmlns:wpc="http://schemas.microsoft.com/office/word/2010/wordprocessingCanvas" xmlns:cx="http://schemas.microsoft.com/office/drawing/2014/chartex" xmlns:cx1="http://schemas.microsoft.com/office/drawing/2015/9/8/chartex" xmlns:cx2="http://schemas.microsoft.com/office/drawing/2015/10/21/chartex" xmlns:cx3="http://schemas.microsoft.com/office/drawing/2016/5/9/chartex" xmlns:cx4="http://schemas.microsoft.com/office/drawing/2016/5/10/chartex" xmlns:cx5="http://schemas.microsoft.com/office/drawing/2016/5/11/chartex" xmlns:cx6="http://schemas.microsoft.com/office/drawing/2016/5/12/chartex" xmlns:cx7="http://schemas.microsoft.com/office/drawing/2016/5/13/chartex" xmlns:cx8="http://schemas.microsoft.com/office/drawing/2016/5/14/chartex" xmlns:mc="http://schemas.openxmlformats.org/markup-compatibility/2006" xmlns:aink="http://schemas.microsoft.com/office/drawing/2016/ink" xmlns:am3d="http://schemas.microsoft.com/office/drawing/2017/model3d" xmlns:o="urn:schemas-microsoft-com:office:office" xmlns:oel="http://schemas.microsoft.com/office/2019/extlst" xmlns:r="http://schemas.openxmlformats.org/officeDocument/2006/relationships" xmlns:m="http://schemas.openxmlformats.org/officeDocument/2006/math" xmlns:v="urn:schemas-microsoft-com:vml" xmlns:wp14="http://schemas.microsoft.com/office/word/2010/wordprocessingDrawing" xmlns:wp="http://schemas.openxmlformats.org/drawingml/2006/wordprocessingDrawing" xmlns:w10="urn:schemas-microsoft-com:office:word" xmlns:w="http://schemas.openxmlformats.org/wordprocessingml/2006/main" xmlns:w14="http://schemas.microsoft.com/office/word/2010/wordml" xmlns:w15="http://schemas.microsoft.com/office/word/2012/wordml" xmlns:w16cex="http://schemas.microsoft.com/office/word/2018/wordml/cex" xmlns:w16cid="http://schemas.microsoft.com/office/word/2016/wordml/cid" xmlns:w16="http://schemas.microsoft.com/office/word/2018/wordml" xmlns:w16sdtdh="http://schemas.microsoft.com/office/word/2020/wordml/sdtdatahash" xmlns:w16se="http://schemas.microsoft.com/office/word/2015/wordml/symex" xmlns:wpg="http://schemas.microsoft.com/office/word/2010/wordprocessingGroup" xmlns:wpi="http://schemas.microsoft.com/office/word/2010/wordprocessingInk" xmlns:wne="http://schemas.microsoft.com/office/word/2006/wordml" xmlns:wps="http://schemas.microsoft.com/office/word/2010/wordprocessingShape" mc:Ignorable="w14 w15 w16se w16cid w16 w16cex w16sdtdh wp14">
   <w:body>
     <w:bookmarkStart w:id="0" w:name="_top" w:displacedByCustomXml="next"/>
     <w:bookmarkEnd w:id="0" w:displacedByCustomXml="next"/>
@@ -1209,27 +1209,7 @@
                 <w:szCs w:val="28"/>
                 <w:u w:val="none"/>
               </w:rPr>
-              <w:t>PREMISS</w:t>
-            </w:r>
-            <w:r>
-              <w:rPr>
-                <w:rStyle w:val="Hyperlink"/>
-                <w:rFonts w:ascii="Carme" w:hAnsi="Carme"/>
-                <w:sz w:val="28"/>
-                <w:szCs w:val="28"/>
-                <w:u w:val="none"/>
-              </w:rPr>
-              <w:t>A</w:t>
-            </w:r>
-            <w:r>
-              <w:rPr>
-                <w:rStyle w:val="Hyperlink"/>
-                <w:rFonts w:ascii="Carme" w:hAnsi="Carme"/>
-                <w:sz w:val="28"/>
-                <w:szCs w:val="28"/>
-                <w:u w:val="none"/>
-              </w:rPr>
-              <w:t>S</w:t>
+              <w:t>PREMISSAS</w:t>
             </w:r>
             <w:r>
               <w:rPr>
@@ -1847,12 +1827,15 @@
         </w:rPr>
       </w:pPr>
     </w:p>
+    <w:bookmarkStart w:id="2" w:name="_Toc99866938"/>
     <w:p>
       <w:pPr>
         <w:pStyle w:val="OMNITitle"/>
       </w:pPr>
-      <w:bookmarkStart w:id="2" w:name="_Toc99866938"/>
-      <w:r>
+      <w:r>
+        <w:rPr>
+          <w:noProof/>
+        </w:rPr>
         <mc:AlternateContent>
           <mc:Choice Requires="wps">
             <w:drawing>
@@ -1951,6 +1934,9 @@
         <w:ind w:firstLine="720"/>
       </w:pPr>
       <w:r>
+        <w:rPr>
+          <w:noProof/>
+        </w:rPr>
         <mc:AlternateContent>
           <mc:Choice Requires="wps">
             <w:drawing>
@@ -2478,6 +2464,9 @@
         </w:drawing>
       </w:r>
       <w:r>
+        <w:rPr>
+          <w:noProof/>
+        </w:rPr>
         <mc:AlternateContent>
           <mc:Choice Requires="wps">
             <w:drawing>
@@ -5893,6 +5882,70 @@
     </w:p>
     <w:p>
       <w:pPr>
+        <w:numPr>
+          <w:ilvl w:val="0"/>
+          <w:numId w:val="18"/>
+        </w:numPr>
+        <w:spacing w:before="240" w:after="280" w:line="252" w:lineRule="auto"/>
+        <w:jc w:val="both"/>
+        <w:rPr>
+          <w:rFonts w:ascii="Carme" w:eastAsia="Century Gothic" w:hAnsi="Carme" w:cs="Century Gothic"/>
+          <w:noProof w:val="0"/>
+          <w:color w:val="000000" w:themeColor="text1"/>
+          <w:sz w:val="24"/>
+          <w:szCs w:val="24"/>
+          <w:lang w:val="pt-BR"/>
+        </w:rPr>
+      </w:pPr>
+      <w:r>
+        <w:rPr>
+          <w:rFonts w:ascii="Carme" w:eastAsia="Century Gothic" w:hAnsi="Carme" w:cs="Century Gothic"/>
+          <w:b/>
+          <w:bCs/>
+          <w:noProof w:val="0"/>
+          <w:color w:val="000000" w:themeColor="text1"/>
+          <w:sz w:val="24"/>
+          <w:szCs w:val="24"/>
+          <w:lang w:val="pt-BR"/>
+        </w:rPr>
+        <w:t xml:space="preserve">SETORES </w:t>
+      </w:r>
+      <w:r>
+        <w:rPr>
+          <w:rFonts w:ascii="Carme" w:eastAsia="Century Gothic" w:hAnsi="Carme" w:cs="Century Gothic"/>
+          <w:noProof w:val="0"/>
+          <w:color w:val="000000" w:themeColor="text1"/>
+          <w:sz w:val="24"/>
+          <w:szCs w:val="24"/>
+          <w:lang w:val="pt-BR"/>
+        </w:rPr>
+        <w:t>(</w:t>
+      </w:r>
+      <w:r>
+        <w:rPr>
+          <w:rFonts w:ascii="Carme" w:eastAsia="Century Gothic" w:hAnsi="Carme" w:cs="Century Gothic"/>
+          <w:noProof w:val="0"/>
+          <w:color w:val="000000" w:themeColor="text1"/>
+          <w:sz w:val="24"/>
+          <w:szCs w:val="24"/>
+          <w:lang w:val="pt-BR"/>
+        </w:rPr>
+        <w:t>Exibindo setores da unidade escolhida</w:t>
+      </w:r>
+      <w:r>
+        <w:rPr>
+          <w:rFonts w:ascii="Carme" w:eastAsia="Century Gothic" w:hAnsi="Carme" w:cs="Century Gothic"/>
+          <w:noProof w:val="0"/>
+          <w:color w:val="000000" w:themeColor="text1"/>
+          <w:sz w:val="24"/>
+          <w:szCs w:val="24"/>
+          <w:lang w:val="pt-BR"/>
+        </w:rPr>
+        <w:t>);</w:t>
+      </w:r>
+    </w:p>
+    <w:p>
+      <w:pPr>
         <w:pStyle w:val="OMNIText"/>
         <w:numPr>
           <w:ilvl w:val="0"/>
@@ -5961,16 +6014,172 @@
     </w:p>
     <w:p>
       <w:pPr>
-        <w:rPr>
-          <w:rFonts w:ascii="Carme" w:eastAsia="Century Gothic" w:hAnsi="Carme" w:cs="Century Gothic"/>
-          <w:b/>
-          <w:bCs/>
-          <w:noProof w:val="0"/>
+        <w:pStyle w:val="OMNIText"/>
+        <w:ind w:firstLine="720"/>
+      </w:pPr>
+      <w:r>
+        <w:rPr>
+          <w:b/>
+          <w:bCs/>
           <w:color w:val="7F00DE"/>
           <w:sz w:val="28"/>
           <w:szCs w:val="28"/>
-          <w:lang w:val="pt-BR"/>
-        </w:rPr>
+        </w:rPr>
+        <w:lastRenderedPageBreak/>
+        <w:t>A</w:t>
+      </w:r>
+      <w:r>
+        <w:t>pós a contratação do serviço, o</w:t>
+      </w:r>
+      <w:r>
+        <w:rPr>
+          <w:i/>
+          <w:iCs/>
+        </w:rPr>
+        <w:t xml:space="preserve"> </w:t>
+      </w:r>
+      <w:r>
+        <w:rPr>
+          <w:b/>
+          <w:bCs/>
+        </w:rPr>
+        <w:t>Pro</w:t>
+      </w:r>
+      <w:r>
+        <w:rPr>
+          <w:b/>
+          <w:bCs/>
+        </w:rPr>
+        <w:t>d</w:t>
+      </w:r>
+      <w:r>
+        <w:rPr>
+          <w:b/>
+          <w:bCs/>
+        </w:rPr>
+        <w:t>u</w:t>
+      </w:r>
+      <w:r>
+        <w:rPr>
+          <w:b/>
+          <w:bCs/>
+        </w:rPr>
+        <w:t>c</w:t>
+      </w:r>
+      <w:r>
+        <w:rPr>
+          <w:b/>
+          <w:bCs/>
+        </w:rPr>
+        <w:t>t</w:t>
+      </w:r>
+      <w:r>
+        <w:rPr>
+          <w:b/>
+          <w:bCs/>
+        </w:rPr>
+        <w:t xml:space="preserve"> Owner</w:t>
+      </w:r>
+      <w:r>
+        <w:rPr>
+          <w:i/>
+          <w:iCs/>
+        </w:rPr>
+        <w:t xml:space="preserve"> </w:t>
+      </w:r>
+      <w:r>
+        <w:t xml:space="preserve">da equipe irá realizar uma pesquisa com o cliente, para analisar o ambiente </w:t>
+      </w:r>
+      <w:r>
+        <w:t xml:space="preserve">em que será instalado os sensores, </w:t>
+      </w:r>
+      <w:r>
+        <w:t xml:space="preserve">e adequar o sistema conforme as necessidades do </w:t>
+      </w:r>
+      <w:r>
+        <w:t>local</w:t>
+      </w:r>
+      <w:r>
+        <w:t xml:space="preserve">. </w:t>
+      </w:r>
+      <w:r>
+        <w:t>Com a conclusão dessa etapa</w:t>
+      </w:r>
+      <w:r>
+        <w:t xml:space="preserve">, a equipe de </w:t>
+      </w:r>
+      <w:r>
+        <w:t>instalação</w:t>
+      </w:r>
+      <w:r>
+        <w:t xml:space="preserve"> irá se locomover até a localidade da empresa, onde irá iniciar o processo de instalação dos sensores </w:t>
+      </w:r>
+      <w:r>
+        <w:rPr>
+          <w:b/>
+          <w:bCs/>
+        </w:rPr>
+        <w:t>DHT11</w:t>
+      </w:r>
+      <w:r>
+        <w:t xml:space="preserve"> (Processo previsto para durar entre </w:t>
+      </w:r>
+      <w:r>
+        <w:rPr>
+          <w:b/>
+          <w:bCs/>
+        </w:rPr>
+        <w:t>5-7</w:t>
+      </w:r>
+      <w:r>
+        <w:t xml:space="preserve"> dias úteis)</w:t>
+      </w:r>
+      <w:r>
+        <w:t>.</w:t>
+      </w:r>
+      <w:r>
+        <w:t xml:space="preserve"> </w:t>
+      </w:r>
+      <w:r>
+        <w:t>A</w:t>
+      </w:r>
+      <w:r>
+        <w:t xml:space="preserve"> partir desse ponto</w:t>
+      </w:r>
+      <w:r>
+        <w:t>,</w:t>
+      </w:r>
+      <w:r>
+        <w:t xml:space="preserve"> a equipe de desenvolvedores, administrada pelo </w:t>
+      </w:r>
+      <w:r>
+        <w:rPr>
+          <w:b/>
+          <w:bCs/>
+        </w:rPr>
+        <w:t>Scrum Master</w:t>
+      </w:r>
+      <w:r>
+        <w:t xml:space="preserve">, iniciará o desenvolvimento do Banco de Dados e do </w:t>
+      </w:r>
+      <w:r>
+        <w:rPr>
+          <w:b/>
+          <w:bCs/>
+        </w:rPr>
+        <w:t>DASHBOARD</w:t>
+      </w:r>
+      <w:r>
+        <w:t xml:space="preserve"> </w:t>
+      </w:r>
+      <w:r>
+        <w:t>que comporte os dados recolhidos da pesquisa de campo.</w:t>
+      </w:r>
+    </w:p>
+    <w:p>
+      <w:pPr>
+        <w:pStyle w:val="OMNIText"/>
+        <w:ind w:firstLine="720"/>
       </w:pPr>
       <w:r>
         <w:rPr>
@@ -5980,301 +6189,106 @@
           <w:sz w:val="28"/>
           <w:szCs w:val="28"/>
         </w:rPr>
-        <w:br w:type="page"/>
+        <w:t>V</w:t>
+      </w:r>
+      <w:r>
+        <w:t xml:space="preserve">ale lembrar que </w:t>
+      </w:r>
+      <w:r>
+        <w:t xml:space="preserve">será necessária uma máquina que tenha os Arduinos conectados, que quando conectada à </w:t>
+      </w:r>
+      <w:r>
+        <w:rPr>
+          <w:i/>
+          <w:iCs/>
+        </w:rPr>
+        <w:t>Internet</w:t>
+      </w:r>
+      <w:r>
+        <w:t xml:space="preserve">, enviem os dados para o </w:t>
+      </w:r>
+      <w:r>
+        <w:rPr>
+          <w:b/>
+          <w:bCs/>
+        </w:rPr>
+        <w:t>Banco de Dados</w:t>
+      </w:r>
+      <w:r>
+        <w:t xml:space="preserve"> na </w:t>
+      </w:r>
+      <w:r>
+        <w:rPr>
+          <w:b/>
+          <w:bCs/>
+        </w:rPr>
+        <w:t>NUVEM</w:t>
+      </w:r>
+      <w:r>
+        <w:t xml:space="preserve"> por meio de uma </w:t>
+      </w:r>
+      <w:r>
+        <w:rPr>
+          <w:i/>
+          <w:iCs/>
+        </w:rPr>
+        <w:t>API</w:t>
+      </w:r>
+      <w:r>
+        <w:t xml:space="preserve"> em </w:t>
+      </w:r>
+      <w:r>
+        <w:rPr>
+          <w:b/>
+          <w:bCs/>
+        </w:rPr>
+        <w:t>NodeJS</w:t>
+      </w:r>
+      <w:r>
+        <w:t xml:space="preserve">. Todo esse processo pode ser visualizado no </w:t>
+      </w:r>
+      <w:r>
+        <w:rPr>
+          <w:b/>
+          <w:bCs/>
+        </w:rPr>
+        <w:t xml:space="preserve">Diagrama </w:t>
+      </w:r>
+      <w:r>
+        <w:rPr>
+          <w:b/>
+          <w:bCs/>
+        </w:rPr>
+        <w:t xml:space="preserve">de </w:t>
+      </w:r>
+      <w:r>
+        <w:rPr>
+          <w:b/>
+          <w:bCs/>
+        </w:rPr>
+        <w:t>Solução</w:t>
+      </w:r>
+      <w:r>
+        <w:t xml:space="preserve"> </w:t>
+      </w:r>
+      <w:r>
+        <w:t xml:space="preserve">da </w:t>
+      </w:r>
+      <w:r>
+        <w:rPr>
+          <w:b/>
+          <w:bCs/>
+          <w:color w:val="7F00DE"/>
+        </w:rPr>
+        <w:t>Omni Têxtil</w:t>
+      </w:r>
+      <w:r>
+        <w:t xml:space="preserve">: </w:t>
       </w:r>
     </w:p>
     <w:p>
       <w:pPr>
-        <w:pStyle w:val="OMNIText"/>
-        <w:ind w:firstLine="720"/>
-      </w:pPr>
-      <w:r>
-        <w:rPr>
-          <w:b/>
-          <w:bCs/>
-          <w:color w:val="7F00DE"/>
-          <w:sz w:val="28"/>
-          <w:szCs w:val="28"/>
-        </w:rPr>
-        <w:lastRenderedPageBreak/>
-        <w:t>A</w:t>
-      </w:r>
-      <w:r>
-        <w:t>pós a contratação do serviço, o</w:t>
-      </w:r>
-      <w:r>
-        <w:rPr>
-          <w:i/>
-          <w:iCs/>
-        </w:rPr>
-        <w:t xml:space="preserve"> </w:t>
-      </w:r>
-      <w:r>
-        <w:rPr>
-          <w:b/>
-          <w:bCs/>
-        </w:rPr>
-        <w:t>Pro</w:t>
-      </w:r>
-      <w:r>
-        <w:rPr>
-          <w:b/>
-          <w:bCs/>
-        </w:rPr>
-        <w:t>d</w:t>
-      </w:r>
-      <w:r>
-        <w:rPr>
-          <w:b/>
-          <w:bCs/>
-        </w:rPr>
-        <w:t>u</w:t>
-      </w:r>
-      <w:r>
-        <w:rPr>
-          <w:b/>
-          <w:bCs/>
-        </w:rPr>
-        <w:t>c</w:t>
-      </w:r>
-      <w:r>
-        <w:rPr>
-          <w:b/>
-          <w:bCs/>
-        </w:rPr>
-        <w:t>t</w:t>
-      </w:r>
-      <w:r>
-        <w:rPr>
-          <w:b/>
-          <w:bCs/>
-        </w:rPr>
-        <w:t xml:space="preserve"> Owner</w:t>
-      </w:r>
-      <w:r>
-        <w:rPr>
-          <w:i/>
-          <w:iCs/>
-        </w:rPr>
-        <w:t xml:space="preserve"> </w:t>
-      </w:r>
-      <w:r>
-        <w:t xml:space="preserve">da equipe irá realizar uma pesquisa com o cliente, para analisar o ambiente </w:t>
-      </w:r>
-      <w:r>
-        <w:t xml:space="preserve">em que será instalado os sensores, </w:t>
-      </w:r>
-      <w:r>
-        <w:t xml:space="preserve">e adequar o sistema conforme as necessidades do </w:t>
-      </w:r>
-      <w:r>
-        <w:t>local</w:t>
-      </w:r>
-      <w:r>
-        <w:t xml:space="preserve">. </w:t>
-      </w:r>
-      <w:r>
-        <w:t>Com a conclusão dessa etapa</w:t>
-      </w:r>
-      <w:r>
-        <w:t xml:space="preserve">, a equipe de </w:t>
-      </w:r>
-      <w:r>
-        <w:t>instalação</w:t>
-      </w:r>
-      <w:r>
-        <w:t xml:space="preserve"> irá se locomover até a localidade da empresa, onde irá iniciar o processo de instalação dos sensores </w:t>
-      </w:r>
-      <w:r>
-        <w:rPr>
-          <w:b/>
-          <w:bCs/>
-        </w:rPr>
-        <w:t>DHT11</w:t>
-      </w:r>
-      <w:r>
-        <w:t xml:space="preserve"> (Processo previsto para durar entre </w:t>
-      </w:r>
-      <w:r>
-        <w:rPr>
-          <w:b/>
-          <w:bCs/>
-        </w:rPr>
-        <w:t>5-7</w:t>
-      </w:r>
-      <w:r>
-        <w:t xml:space="preserve"> dias úteis)</w:t>
-      </w:r>
-      <w:r>
-        <w:t>.</w:t>
-      </w:r>
-      <w:r>
-        <w:t xml:space="preserve"> </w:t>
-      </w:r>
-      <w:r>
-        <w:t>A</w:t>
-      </w:r>
-      <w:r>
-        <w:t xml:space="preserve"> partir desse ponto</w:t>
-      </w:r>
-      <w:r>
-        <w:t>,</w:t>
-      </w:r>
-      <w:r>
-        <w:t xml:space="preserve"> a equipe de desenvolvedores, administrada pelo </w:t>
-      </w:r>
-      <w:r>
-        <w:rPr>
-          <w:b/>
-          <w:bCs/>
-        </w:rPr>
-        <w:t>Scrum Master</w:t>
-      </w:r>
-      <w:r>
-        <w:t xml:space="preserve">, iniciará o desenvolvimento do Banco de Dados e do </w:t>
-      </w:r>
-      <w:r>
-        <w:rPr>
-          <w:b/>
-          <w:bCs/>
-        </w:rPr>
-        <w:t>DASHBOARD</w:t>
-      </w:r>
-      <w:r>
-        <w:t xml:space="preserve"> </w:t>
-      </w:r>
-      <w:r>
-        <w:t>que comporte os dados recolhidos da pesquisa de campo.</w:t>
-      </w:r>
-    </w:p>
-    <w:p>
-      <w:pPr>
-        <w:pStyle w:val="OMNIText"/>
-        <w:ind w:firstLine="720"/>
-      </w:pPr>
-      <w:r>
-        <w:rPr>
-          <w:b/>
-          <w:bCs/>
-          <w:color w:val="7F00DE"/>
-          <w:sz w:val="28"/>
-          <w:szCs w:val="28"/>
-        </w:rPr>
-        <w:t>V</w:t>
-      </w:r>
-      <w:r>
-        <w:t xml:space="preserve">ale lembrar que </w:t>
-      </w:r>
-      <w:r>
-        <w:t xml:space="preserve">será necessária uma máquina que tenha os Arduinos conectados, que quando conectada à </w:t>
-      </w:r>
-      <w:r>
-        <w:rPr>
-          <w:i/>
-          <w:iCs/>
-        </w:rPr>
-        <w:t>Internet</w:t>
-      </w:r>
-      <w:r>
-        <w:t xml:space="preserve">, enviem os dados para o </w:t>
-      </w:r>
-      <w:r>
-        <w:rPr>
-          <w:b/>
-          <w:bCs/>
-        </w:rPr>
-        <w:t>Banco de Dados</w:t>
-      </w:r>
-      <w:r>
-        <w:t xml:space="preserve"> na </w:t>
-      </w:r>
-      <w:r>
-        <w:rPr>
-          <w:b/>
-          <w:bCs/>
-        </w:rPr>
-        <w:t>NUVEM</w:t>
-      </w:r>
-      <w:r>
-        <w:t xml:space="preserve"> por meio de uma </w:t>
-      </w:r>
-      <w:r>
-        <w:rPr>
-          <w:i/>
-          <w:iCs/>
-        </w:rPr>
-        <w:t>API</w:t>
-      </w:r>
-      <w:r>
-        <w:t xml:space="preserve"> em </w:t>
-      </w:r>
-      <w:r>
-        <w:rPr>
-          <w:b/>
-          <w:bCs/>
-        </w:rPr>
-        <w:t>NodeJS</w:t>
-      </w:r>
-      <w:r>
-        <w:t xml:space="preserve">. Todo esse processo pode ser visualizado no </w:t>
-      </w:r>
-      <w:r>
-        <w:rPr>
-          <w:b/>
-          <w:bCs/>
-        </w:rPr>
-        <w:t xml:space="preserve">Diagrama </w:t>
-      </w:r>
-      <w:r>
-        <w:rPr>
-          <w:b/>
-          <w:bCs/>
-        </w:rPr>
-        <w:t xml:space="preserve">de </w:t>
-      </w:r>
-      <w:r>
-        <w:rPr>
-          <w:b/>
-          <w:bCs/>
-        </w:rPr>
-        <w:t>Solução</w:t>
-      </w:r>
-      <w:r>
-        <w:t xml:space="preserve"> </w:t>
-      </w:r>
-      <w:r>
-        <w:t xml:space="preserve">da </w:t>
-      </w:r>
-      <w:r>
-        <w:rPr>
-          <w:b/>
-          <w:bCs/>
-          <w:color w:val="7F00DE"/>
-        </w:rPr>
-        <w:t>Omni Têxtil</w:t>
-      </w:r>
-      <w:r>
-        <w:t xml:space="preserve">: </w:t>
-      </w:r>
-    </w:p>
-    <w:p>
-      <w:pPr>
-        <w:rPr>
-          <w:lang w:val="pt-BR"/>
-        </w:rPr>
-      </w:pPr>
-    </w:p>
-    <w:p>
-      <w:pPr>
-        <w:jc w:val="center"/>
-        <w:rPr>
-          <w:rFonts w:ascii="Carme" w:eastAsia="Century Gothic" w:hAnsi="Carme" w:cs="Century Gothic"/>
-          <w:b/>
-          <w:bCs/>
-          <w:noProof w:val="0"/>
-          <w:color w:val="7F00DE"/>
-          <w:sz w:val="28"/>
-          <w:szCs w:val="24"/>
+        <w:rPr>
           <w:lang w:val="pt-BR"/>
         </w:rPr>
       </w:pPr>
@@ -6288,18 +6302,18 @@
           <w:szCs w:val="56"/>
         </w:rPr>
         <w:drawing>
-          <wp:anchor distT="0" distB="0" distL="114300" distR="114300" simplePos="0" relativeHeight="251662336" behindDoc="0" locked="0" layoutInCell="1" allowOverlap="1" wp14:anchorId="26C8EE4A" wp14:editId="05AF95CF">
+          <wp:anchor distT="0" distB="0" distL="114300" distR="114300" simplePos="0" relativeHeight="251662336" behindDoc="0" locked="0" layoutInCell="1" allowOverlap="1" wp14:anchorId="26C8EE4A" wp14:editId="29E235CE">
             <wp:simplePos x="0" y="0"/>
             <wp:positionH relativeFrom="margin">
-              <wp:posOffset>-60325</wp:posOffset>
+              <wp:posOffset>-658495</wp:posOffset>
             </wp:positionH>
             <wp:positionV relativeFrom="margin">
-              <wp:posOffset>3155425</wp:posOffset>
+              <wp:posOffset>3078042</wp:posOffset>
             </wp:positionV>
-            <wp:extent cx="6063615" cy="3413125"/>
-            <wp:effectExtent l="0" t="0" r="0" b="0"/>
+            <wp:extent cx="7303770" cy="4107815"/>
+            <wp:effectExtent l="0" t="0" r="0" b="6985"/>
             <wp:wrapSquare wrapText="bothSides"/>
-            <wp:docPr id="1" name="diagrama_solucao" descr="Diagrama, Linha do tempo&#10;&#10;Descrição gerada automaticamente"/>
+            <wp:docPr id="1" name="diagrama_solucao"/>
             <wp:cNvGraphicFramePr>
               <a:graphicFrameLocks xmlns:a="http://schemas.openxmlformats.org/drawingml/2006/main" noChangeAspect="1"/>
             </wp:cNvGraphicFramePr>
@@ -6307,7 +6321,7 @@
               <a:graphicData uri="http://schemas.openxmlformats.org/drawingml/2006/picture">
                 <pic:pic xmlns:pic="http://schemas.openxmlformats.org/drawingml/2006/picture">
                   <pic:nvPicPr>
-                    <pic:cNvPr id="1" name="diagrama_solucao" descr="Diagrama, Linha do tempo&#10;&#10;Descrição gerada automaticamente"/>
+                    <pic:cNvPr id="1" name="diagrama_solucao"/>
                     <pic:cNvPicPr>
                       <a:picLocks noChangeAspect="1" noChangeArrowheads="1"/>
                     </pic:cNvPicPr>
@@ -6320,7 +6334,6 @@
                         </a:ext>
                       </a:extLst>
                     </a:blip>
-                    <a:srcRect/>
                     <a:stretch>
                       <a:fillRect/>
                     </a:stretch>
@@ -6328,7 +6341,7 @@
                   <pic:spPr bwMode="auto">
                     <a:xfrm>
                       <a:off x="0" y="0"/>
-                      <a:ext cx="6063615" cy="3413125"/>
+                      <a:ext cx="7303770" cy="4107815"/>
                     </a:xfrm>
                     <a:prstGeom prst="rect">
                       <a:avLst/>
@@ -6354,52 +6367,10 @@
           </wp:anchor>
         </w:drawing>
       </w:r>
-      <w:bookmarkStart w:id="5" w:name="_Hlk101544328"/>
-      <w:r>
-        <w:rPr>
-          <w:rFonts w:ascii="Carme" w:hAnsi="Carme"/>
-          <w:b/>
-          <w:bCs/>
-          <w:color w:val="3F006F" w:themeColor="accent6" w:themeShade="80"/>
-          <w:sz w:val="48"/>
-          <w:szCs w:val="48"/>
-          <w:lang w:val="pt-BR"/>
-        </w:rPr>
-        <w:t>| Diagrama de Solução |</w:t>
-      </w:r>
-      <w:bookmarkEnd w:id="5"/>
-      <w:r>
-        <w:rPr>
-          <w:rFonts w:ascii="Carme" w:hAnsi="Carme"/>
-          <w:b/>
-          <w:bCs/>
-          <w:lang w:val="pt-BR"/>
-        </w:rPr>
-        <w:t xml:space="preserve"> </w:t>
-      </w:r>
-      <w:r>
-        <w:rPr>
-          <w:rFonts w:ascii="Carme" w:hAnsi="Carme"/>
-          <w:b/>
-          <w:bCs/>
-          <w:lang w:val="pt-BR"/>
-        </w:rPr>
-        <w:br w:type="page"/>
-      </w:r>
     </w:p>
     <w:p>
       <w:pPr>
-        <w:pStyle w:val="OMNITitle"/>
-      </w:pPr>
-      <w:bookmarkStart w:id="6" w:name="_Toc99866941"/>
-      <w:r>
-        <w:lastRenderedPageBreak/>
-        <w:t>REQUISITOS</w:t>
-      </w:r>
-      <w:bookmarkEnd w:id="6"/>
-    </w:p>
-    <w:p>
-      <w:pPr>
+        <w:jc w:val="center"/>
         <w:rPr>
           <w:rFonts w:ascii="Carme" w:eastAsia="Century Gothic" w:hAnsi="Carme" w:cs="Century Gothic"/>
           <w:b/>
@@ -6411,9 +6382,34 @@
           <w:lang w:val="pt-BR"/>
         </w:rPr>
       </w:pPr>
-      <w:bookmarkStart w:id="7" w:name="_Toc99866942"/>
-      <w:r>
-        <w:rPr>
+      <w:bookmarkStart w:id="5" w:name="_Hlk101544328"/>
+      <w:r>
+        <w:rPr>
+          <w:rFonts w:ascii="Carme" w:hAnsi="Carme"/>
+          <w:b/>
+          <w:bCs/>
+          <w:color w:val="3F006F" w:themeColor="accent6" w:themeShade="80"/>
+          <w:sz w:val="48"/>
+          <w:szCs w:val="48"/>
+          <w:lang w:val="pt-BR"/>
+        </w:rPr>
+        <w:t>| Diagrama de Solução |</w:t>
+      </w:r>
+      <w:bookmarkEnd w:id="5"/>
+      <w:r>
+        <w:rPr>
+          <w:rFonts w:ascii="Carme" w:hAnsi="Carme"/>
+          <w:b/>
+          <w:bCs/>
+          <w:lang w:val="pt-BR"/>
+        </w:rPr>
+        <w:t xml:space="preserve"> </w:t>
+      </w:r>
+      <w:r>
+        <w:rPr>
+          <w:rFonts w:ascii="Carme" w:hAnsi="Carme"/>
+          <w:b/>
+          <w:bCs/>
           <w:lang w:val="pt-BR"/>
         </w:rPr>
         <w:br w:type="page"/>
@@ -6423,11 +6419,12 @@
       <w:pPr>
         <w:pStyle w:val="OMNITitle"/>
       </w:pPr>
+      <w:bookmarkStart w:id="6" w:name="_Toc99866942"/>
       <w:r>
         <w:lastRenderedPageBreak/>
         <w:t>PREMISSAS</w:t>
       </w:r>
-      <w:bookmarkEnd w:id="7"/>
+      <w:bookmarkEnd w:id="6"/>
     </w:p>
     <w:p>
       <w:pPr>
@@ -6667,11 +6664,11 @@
       <w:pPr>
         <w:pStyle w:val="OMNITitle"/>
       </w:pPr>
-      <w:bookmarkStart w:id="8" w:name="_Toc99866943"/>
+      <w:bookmarkStart w:id="7" w:name="_Toc99866943"/>
       <w:r>
         <w:t>RESTRIÇÕES</w:t>
       </w:r>
-      <w:bookmarkEnd w:id="8"/>
+      <w:bookmarkEnd w:id="7"/>
     </w:p>
     <w:p>
       <w:pPr>
@@ -6685,14 +6682,28 @@
         </w:rPr>
       </w:pPr>
       <w:r>
-        <w:t xml:space="preserve">Nosso orçamento será de R$ </w:t>
-      </w:r>
-      <w:r>
-        <w:rPr>
-          <w:b/>
-          <w:bCs/>
-        </w:rPr>
-        <w:t>X</w:t>
+        <w:t xml:space="preserve">Nosso orçamento será de </w:t>
+      </w:r>
+      <w:r>
+        <w:rPr>
+          <w:b/>
+          <w:bCs/>
+        </w:rPr>
+        <w:t>R$</w:t>
+      </w:r>
+      <w:r>
+        <w:rPr>
+          <w:b/>
+          <w:bCs/>
+        </w:rPr>
+        <w:t>50</w:t>
+      </w:r>
+      <w:r>
+        <w:rPr>
+          <w:b/>
+          <w:bCs/>
+        </w:rPr>
+        <w:t>,060.00</w:t>
       </w:r>
       <w:r>
         <w:t>;</w:t>
@@ -6755,28 +6766,7 @@
         </w:numPr>
       </w:pPr>
       <w:r>
-        <w:t>S</w:t>
-      </w:r>
-      <w:r>
-        <w:t>e</w:t>
-      </w:r>
-      <w:r>
-        <w:t>rá</w:t>
-      </w:r>
-      <w:r>
-        <w:t xml:space="preserve"> necess</w:t>
-      </w:r>
-      <w:r>
-        <w:t>ário</w:t>
-      </w:r>
-      <w:r>
-        <w:t xml:space="preserve"> </w:t>
-      </w:r>
-      <w:r>
-        <w:t>o</w:t>
-      </w:r>
-      <w:r>
-        <w:t xml:space="preserve"> acesso à </w:t>
+        <w:t xml:space="preserve">Será necessário o acesso à </w:t>
       </w:r>
       <w:r>
         <w:rPr>
@@ -6786,10 +6776,7 @@
         <w:t>Internet</w:t>
       </w:r>
       <w:r>
-        <w:t xml:space="preserve"> para </w:t>
-      </w:r>
-      <w:r>
-        <w:t xml:space="preserve">utilização do site, tendo que ser no mínimo na velocidade de </w:t>
+        <w:t xml:space="preserve"> para utilização do site, tendo que ser no mínimo na velocidade de </w:t>
       </w:r>
       <w:r>
         <w:rPr>
@@ -6873,6 +6860,478 @@
         <w:t>ORÇAMENTO</w:t>
       </w:r>
     </w:p>
+    <w:p/>
+    <w:p>
+      <w:pPr>
+        <w:ind w:firstLine="720"/>
+        <w:rPr>
+          <w:rFonts w:ascii="Carme" w:hAnsi="Carme"/>
+          <w:sz w:val="24"/>
+          <w:szCs w:val="24"/>
+        </w:rPr>
+      </w:pPr>
+      <w:r>
+        <w:rPr>
+          <w:rFonts w:ascii="Carme" w:hAnsi="Carme"/>
+          <w:b/>
+          <w:bCs/>
+          <w:color w:val="7F00DE"/>
+          <w:sz w:val="28"/>
+          <w:szCs w:val="28"/>
+        </w:rPr>
+        <w:t xml:space="preserve">O </w:t>
+      </w:r>
+      <w:r>
+        <w:rPr>
+          <w:rFonts w:ascii="Carme" w:hAnsi="Carme"/>
+          <w:sz w:val="24"/>
+          <w:szCs w:val="24"/>
+        </w:rPr>
+        <w:t xml:space="preserve">orçamento </w:t>
+      </w:r>
+      <w:r>
+        <w:rPr>
+          <w:rFonts w:ascii="Carme" w:hAnsi="Carme"/>
+          <w:sz w:val="24"/>
+          <w:szCs w:val="24"/>
+        </w:rPr>
+        <w:t xml:space="preserve">irá </w:t>
+      </w:r>
+      <w:r>
+        <w:rPr>
+          <w:rFonts w:ascii="Carme" w:hAnsi="Carme"/>
+          <w:sz w:val="24"/>
+          <w:szCs w:val="24"/>
+        </w:rPr>
+        <w:t xml:space="preserve">variar de acordo com </w:t>
+      </w:r>
+      <w:r>
+        <w:rPr>
+          <w:rFonts w:ascii="Carme" w:hAnsi="Carme"/>
+          <w:sz w:val="24"/>
+          <w:szCs w:val="24"/>
+        </w:rPr>
+        <w:t>a unidade em que serão instaladas os sensores, requerindo uma maior quantidade de peças, o que será cobrado diretamente do cliente.</w:t>
+      </w:r>
+      <w:r>
+        <w:rPr>
+          <w:rFonts w:ascii="Carme" w:hAnsi="Carme"/>
+          <w:sz w:val="24"/>
+          <w:szCs w:val="24"/>
+        </w:rPr>
+        <w:t xml:space="preserve"> </w:t>
+      </w:r>
+    </w:p>
+    <w:p>
+      <w:pPr>
+        <w:pStyle w:val="PargrafodaLista"/>
+        <w:numPr>
+          <w:ilvl w:val="0"/>
+          <w:numId w:val="19"/>
+        </w:numPr>
+        <w:rPr>
+          <w:rFonts w:ascii="Carme" w:hAnsi="Carme"/>
+          <w:sz w:val="24"/>
+          <w:szCs w:val="24"/>
+        </w:rPr>
+      </w:pPr>
+      <w:r>
+        <w:rPr>
+          <w:rFonts w:ascii="Carme" w:hAnsi="Carme"/>
+          <w:sz w:val="24"/>
+          <w:szCs w:val="24"/>
+        </w:rPr>
+        <w:t xml:space="preserve">Cada conjunto custará por volta de </w:t>
+      </w:r>
+      <w:r>
+        <w:rPr>
+          <w:rFonts w:ascii="Carme" w:hAnsi="Carme"/>
+          <w:b/>
+          <w:bCs/>
+          <w:sz w:val="24"/>
+          <w:szCs w:val="24"/>
+        </w:rPr>
+        <w:t>R$120,00</w:t>
+      </w:r>
+      <w:r>
+        <w:rPr>
+          <w:rFonts w:ascii="Carme" w:hAnsi="Carme"/>
+          <w:sz w:val="24"/>
+          <w:szCs w:val="24"/>
+        </w:rPr>
+        <w:t xml:space="preserve"> com a instalação inclusa, podendo variar com o preço das peças no mercado</w:t>
+      </w:r>
+      <w:r>
+        <w:rPr>
+          <w:rFonts w:ascii="Carme" w:hAnsi="Carme"/>
+          <w:sz w:val="24"/>
+          <w:szCs w:val="24"/>
+        </w:rPr>
+        <w:t>;</w:t>
+      </w:r>
+    </w:p>
+    <w:p>
+      <w:pPr>
+        <w:ind w:firstLine="720"/>
+        <w:rPr>
+          <w:rFonts w:ascii="Carme" w:hAnsi="Carme"/>
+          <w:sz w:val="24"/>
+          <w:szCs w:val="24"/>
+        </w:rPr>
+      </w:pPr>
+    </w:p>
+    <w:p>
+      <w:pPr>
+        <w:pStyle w:val="PargrafodaLista"/>
+        <w:numPr>
+          <w:ilvl w:val="0"/>
+          <w:numId w:val="19"/>
+        </w:numPr>
+        <w:rPr>
+          <w:rFonts w:ascii="Carme" w:hAnsi="Carme"/>
+          <w:sz w:val="24"/>
+          <w:szCs w:val="24"/>
+        </w:rPr>
+      </w:pPr>
+      <w:r>
+        <w:rPr>
+          <w:rFonts w:ascii="Carme" w:hAnsi="Carme"/>
+          <w:sz w:val="24"/>
+          <w:szCs w:val="24"/>
+        </w:rPr>
+        <w:t xml:space="preserve">O </w:t>
+      </w:r>
+      <w:r>
+        <w:rPr>
+          <w:rFonts w:ascii="Carme" w:hAnsi="Carme"/>
+          <w:sz w:val="24"/>
+          <w:szCs w:val="24"/>
+        </w:rPr>
+        <w:t xml:space="preserve">contrato do serviço para cadastro da empresa no sistema, que englobará a mão de obra do serviço será de </w:t>
+      </w:r>
+      <w:r>
+        <w:rPr>
+          <w:rFonts w:ascii="Carme" w:hAnsi="Carme"/>
+          <w:b/>
+          <w:bCs/>
+          <w:sz w:val="24"/>
+          <w:szCs w:val="24"/>
+        </w:rPr>
+        <w:t>R$</w:t>
+      </w:r>
+      <w:r>
+        <w:rPr>
+          <w:rFonts w:ascii="Carme" w:hAnsi="Carme"/>
+          <w:b/>
+          <w:bCs/>
+          <w:sz w:val="24"/>
+          <w:szCs w:val="24"/>
+        </w:rPr>
+        <w:t>5</w:t>
+      </w:r>
+      <w:r>
+        <w:rPr>
+          <w:rFonts w:ascii="Carme" w:hAnsi="Carme"/>
+          <w:b/>
+          <w:bCs/>
+          <w:sz w:val="24"/>
+          <w:szCs w:val="24"/>
+        </w:rPr>
+        <w:t>0.060,00</w:t>
+      </w:r>
+      <w:r>
+        <w:rPr>
+          <w:rFonts w:ascii="Carme" w:hAnsi="Carme"/>
+          <w:sz w:val="24"/>
+          <w:szCs w:val="24"/>
+        </w:rPr>
+        <w:t>;</w:t>
+      </w:r>
+    </w:p>
+    <w:p>
+      <w:pPr>
+        <w:ind w:firstLine="720"/>
+        <w:rPr>
+          <w:rFonts w:ascii="Carme" w:hAnsi="Carme"/>
+          <w:sz w:val="24"/>
+          <w:szCs w:val="24"/>
+        </w:rPr>
+      </w:pPr>
+    </w:p>
+    <w:p>
+      <w:pPr>
+        <w:pStyle w:val="PargrafodaLista"/>
+        <w:numPr>
+          <w:ilvl w:val="0"/>
+          <w:numId w:val="19"/>
+        </w:numPr>
+        <w:rPr>
+          <w:rFonts w:ascii="Carme" w:hAnsi="Carme"/>
+          <w:sz w:val="24"/>
+          <w:szCs w:val="24"/>
+        </w:rPr>
+      </w:pPr>
+      <w:r>
+        <w:rPr>
+          <w:rFonts w:ascii="Carme" w:hAnsi="Carme"/>
+          <w:sz w:val="24"/>
+          <w:szCs w:val="24"/>
+        </w:rPr>
+        <w:t xml:space="preserve">A cada nova unidade cadastrada, será cobrada uma taxa de </w:t>
+      </w:r>
+      <w:r>
+        <w:rPr>
+          <w:rFonts w:ascii="Carme" w:hAnsi="Carme"/>
+          <w:b/>
+          <w:bCs/>
+          <w:sz w:val="24"/>
+          <w:szCs w:val="24"/>
+        </w:rPr>
+        <w:t>R$1</w:t>
+      </w:r>
+      <w:r>
+        <w:rPr>
+          <w:rFonts w:ascii="Carme" w:hAnsi="Carme"/>
+          <w:b/>
+          <w:bCs/>
+          <w:sz w:val="24"/>
+          <w:szCs w:val="24"/>
+        </w:rPr>
+        <w:t>.</w:t>
+      </w:r>
+      <w:r>
+        <w:rPr>
+          <w:rFonts w:ascii="Carme" w:hAnsi="Carme"/>
+          <w:b/>
+          <w:bCs/>
+          <w:sz w:val="24"/>
+          <w:szCs w:val="24"/>
+        </w:rPr>
+        <w:t>500,00</w:t>
+      </w:r>
+      <w:r>
+        <w:rPr>
+          <w:rFonts w:ascii="Carme" w:hAnsi="Carme"/>
+          <w:b/>
+          <w:bCs/>
+          <w:sz w:val="24"/>
+          <w:szCs w:val="24"/>
+        </w:rPr>
+        <w:t xml:space="preserve"> </w:t>
+      </w:r>
+      <w:r>
+        <w:rPr>
+          <w:rFonts w:ascii="Carme" w:hAnsi="Carme"/>
+          <w:sz w:val="24"/>
+          <w:szCs w:val="24"/>
+        </w:rPr>
+        <w:t xml:space="preserve">na inclusão, mensalmente </w:t>
+      </w:r>
+      <w:r>
+        <w:rPr>
+          <w:rFonts w:ascii="Carme" w:hAnsi="Carme"/>
+          <w:b/>
+          <w:bCs/>
+          <w:sz w:val="24"/>
+          <w:szCs w:val="24"/>
+        </w:rPr>
+        <w:t>R$260,00</w:t>
+      </w:r>
+      <w:r>
+        <w:rPr>
+          <w:rFonts w:ascii="Carme" w:hAnsi="Carme"/>
+          <w:b/>
+          <w:bCs/>
+          <w:sz w:val="24"/>
+          <w:szCs w:val="24"/>
+        </w:rPr>
+        <w:t>;</w:t>
+      </w:r>
+    </w:p>
+    <w:p>
+      <w:pPr>
+        <w:ind w:firstLine="720"/>
+        <w:rPr>
+          <w:rFonts w:ascii="Carme" w:hAnsi="Carme"/>
+          <w:sz w:val="24"/>
+          <w:szCs w:val="24"/>
+        </w:rPr>
+      </w:pPr>
+    </w:p>
+    <w:p>
+      <w:pPr>
+        <w:pStyle w:val="PargrafodaLista"/>
+        <w:numPr>
+          <w:ilvl w:val="0"/>
+          <w:numId w:val="19"/>
+        </w:numPr>
+        <w:rPr>
+          <w:rFonts w:ascii="Carme" w:hAnsi="Carme"/>
+          <w:sz w:val="24"/>
+          <w:szCs w:val="24"/>
+        </w:rPr>
+      </w:pPr>
+      <w:r>
+        <w:rPr>
+          <w:rFonts w:ascii="Carme" w:hAnsi="Carme"/>
+          <w:sz w:val="24"/>
+          <w:szCs w:val="24"/>
+        </w:rPr>
+        <w:t xml:space="preserve">A cada setor </w:t>
+      </w:r>
+      <w:r>
+        <w:rPr>
+          <w:rFonts w:ascii="Carme" w:hAnsi="Carme"/>
+          <w:sz w:val="24"/>
+          <w:szCs w:val="24"/>
+        </w:rPr>
+        <w:t xml:space="preserve">incluído, será cobrada uma taxa de </w:t>
+      </w:r>
+      <w:r>
+        <w:rPr>
+          <w:rFonts w:ascii="Carme" w:hAnsi="Carme"/>
+          <w:b/>
+          <w:bCs/>
+          <w:sz w:val="24"/>
+          <w:szCs w:val="24"/>
+        </w:rPr>
+        <w:t>R$800,00</w:t>
+      </w:r>
+      <w:r>
+        <w:rPr>
+          <w:rFonts w:ascii="Carme" w:hAnsi="Carme"/>
+          <w:sz w:val="24"/>
+          <w:szCs w:val="24"/>
+        </w:rPr>
+        <w:t>;</w:t>
+      </w:r>
+    </w:p>
+    <w:p>
+      <w:pPr>
+        <w:ind w:firstLine="720"/>
+        <w:rPr>
+          <w:rFonts w:ascii="Carme" w:hAnsi="Carme"/>
+          <w:sz w:val="24"/>
+          <w:szCs w:val="24"/>
+        </w:rPr>
+      </w:pPr>
+    </w:p>
+    <w:p>
+      <w:pPr>
+        <w:pStyle w:val="PargrafodaLista"/>
+        <w:numPr>
+          <w:ilvl w:val="0"/>
+          <w:numId w:val="19"/>
+        </w:numPr>
+        <w:rPr>
+          <w:rFonts w:ascii="Carme" w:hAnsi="Carme"/>
+          <w:sz w:val="24"/>
+          <w:szCs w:val="24"/>
+        </w:rPr>
+      </w:pPr>
+      <w:r>
+        <w:rPr>
+          <w:rFonts w:ascii="Carme" w:hAnsi="Carme"/>
+          <w:sz w:val="24"/>
+          <w:szCs w:val="24"/>
+        </w:rPr>
+        <w:t xml:space="preserve">Qualquer alteração de nomenclatura necessária, manutenção de senha e dados de usuário, será gratuita até um limite mensal de </w:t>
+      </w:r>
+      <w:r>
+        <w:rPr>
+          <w:rFonts w:ascii="Carme" w:hAnsi="Carme"/>
+          <w:b/>
+          <w:bCs/>
+          <w:sz w:val="24"/>
+          <w:szCs w:val="24"/>
+        </w:rPr>
+        <w:t>30</w:t>
+      </w:r>
+      <w:r>
+        <w:rPr>
+          <w:rFonts w:ascii="Carme" w:hAnsi="Carme"/>
+          <w:sz w:val="24"/>
+          <w:szCs w:val="24"/>
+        </w:rPr>
+        <w:t xml:space="preserve"> alterações requisitadas pelo email de contato. Após exceder esse limite será cobrado </w:t>
+      </w:r>
+      <w:r>
+        <w:rPr>
+          <w:rFonts w:ascii="Carme" w:hAnsi="Carme"/>
+          <w:b/>
+          <w:bCs/>
+          <w:sz w:val="24"/>
+          <w:szCs w:val="24"/>
+        </w:rPr>
+        <w:t xml:space="preserve">R$360,00 </w:t>
+      </w:r>
+      <w:r>
+        <w:rPr>
+          <w:rFonts w:ascii="Carme" w:hAnsi="Carme"/>
+          <w:sz w:val="24"/>
+          <w:szCs w:val="24"/>
+        </w:rPr>
+        <w:t>por alteração pedida</w:t>
+      </w:r>
+      <w:r>
+        <w:rPr>
+          <w:rFonts w:ascii="Carme" w:hAnsi="Carme"/>
+          <w:sz w:val="24"/>
+          <w:szCs w:val="24"/>
+        </w:rPr>
+        <w:t>;</w:t>
+      </w:r>
+    </w:p>
+    <w:p>
+      <w:pPr>
+        <w:ind w:firstLine="720"/>
+        <w:rPr>
+          <w:rFonts w:ascii="Carme" w:hAnsi="Carme"/>
+          <w:sz w:val="24"/>
+          <w:szCs w:val="24"/>
+        </w:rPr>
+      </w:pPr>
+    </w:p>
+    <w:p>
+      <w:pPr>
+        <w:pStyle w:val="PargrafodaLista"/>
+        <w:numPr>
+          <w:ilvl w:val="0"/>
+          <w:numId w:val="19"/>
+        </w:numPr>
+        <w:rPr>
+          <w:rFonts w:ascii="Carme" w:hAnsi="Carme"/>
+          <w:sz w:val="24"/>
+          <w:szCs w:val="24"/>
+        </w:rPr>
+      </w:pPr>
+      <w:r>
+        <w:rPr>
+          <w:rFonts w:ascii="Carme" w:hAnsi="Carme"/>
+          <w:sz w:val="24"/>
+          <w:szCs w:val="24"/>
+        </w:rPr>
+        <w:t xml:space="preserve">Manutenções de sensores, problemas na captação de dados e afins serão tratados com urgência e de maneira totalmente </w:t>
+      </w:r>
+      <w:r>
+        <w:rPr>
+          <w:rFonts w:ascii="Carme" w:hAnsi="Carme"/>
+          <w:b/>
+          <w:bCs/>
+          <w:sz w:val="24"/>
+          <w:szCs w:val="24"/>
+        </w:rPr>
+        <w:t>‘</w:t>
+      </w:r>
+      <w:r>
+        <w:rPr>
+          <w:rFonts w:ascii="Carme" w:hAnsi="Carme"/>
+          <w:sz w:val="24"/>
+          <w:szCs w:val="24"/>
+        </w:rPr>
+        <w:t xml:space="preserve"> caso se avalie que não tenha sido um erro da empresa.</w:t>
+      </w:r>
+    </w:p>
     <w:p>
       <w:pPr>
         <w:rPr>
@@ -6887,6 +7346,16 @@
         </w:rPr>
       </w:pPr>
       <w:r>
+        <w:rPr>
+          <w:rFonts w:ascii="Carme" w:eastAsia="Century Gothic" w:hAnsi="Carme" w:cs="Century Gothic"/>
+          <w:b/>
+          <w:bCs/>
+          <w:noProof w:val="0"/>
+          <w:color w:val="7F00DE"/>
+          <w:sz w:val="28"/>
+          <w:szCs w:val="24"/>
+          <w:lang w:val="pt-BR"/>
+        </w:rPr>
         <w:br w:type="page"/>
       </w:r>
     </w:p>
@@ -6894,12 +7363,12 @@
       <w:pPr>
         <w:pStyle w:val="OMNITitle"/>
       </w:pPr>
-      <w:bookmarkStart w:id="9" w:name="_Toc99866944"/>
+      <w:bookmarkStart w:id="8" w:name="_Toc99866944"/>
       <w:r>
         <w:lastRenderedPageBreak/>
         <w:t>EQUIPE</w:t>
       </w:r>
-      <w:bookmarkEnd w:id="9"/>
+      <w:bookmarkEnd w:id="8"/>
     </w:p>
     <w:p>
       <w:pPr>
@@ -6913,7 +7382,7 @@
           <w:bCs/>
         </w:rPr>
       </w:pPr>
-      <w:bookmarkStart w:id="10" w:name="_Hlk99828856"/>
+      <w:bookmarkStart w:id="9" w:name="_Hlk99828856"/>
       <w:r>
         <w:t xml:space="preserve">Eduarda Calixto Evangelista </w:t>
       </w:r>
@@ -7034,7 +7503,7 @@
         <w:t xml:space="preserve"> Desenvolvedor</w:t>
       </w:r>
     </w:p>
-    <w:bookmarkEnd w:id="10"/>
+    <w:bookmarkEnd w:id="9"/>
     <w:p>
       <w:pPr>
         <w:rPr>
@@ -7068,12 +7537,12 @@
       <w:pPr>
         <w:pStyle w:val="OMNITitle"/>
       </w:pPr>
-      <w:bookmarkStart w:id="11" w:name="_Toc99866945"/>
+      <w:bookmarkStart w:id="10" w:name="_Toc99866945"/>
       <w:r>
         <w:lastRenderedPageBreak/>
         <w:t>SUSTENTAÇÃO</w:t>
       </w:r>
-      <w:bookmarkEnd w:id="11"/>
+      <w:bookmarkEnd w:id="10"/>
     </w:p>
     <w:p>
       <w:pPr>
@@ -7401,7 +7870,7 @@
           <w:lang w:val="pt-BR"/>
         </w:rPr>
       </w:pPr>
-      <w:bookmarkStart w:id="12" w:name="_Toc99866946"/>
+      <w:bookmarkStart w:id="11" w:name="_Toc99866946"/>
       <w:r>
         <w:rPr>
           <w:rFonts w:ascii="Carme" w:eastAsia="Century Gothic" w:hAnsi="Carme" w:cs="Century Gothic"/>
@@ -7416,7 +7885,7 @@
         <w:lastRenderedPageBreak/>
         <w:t>MILESTONES</w:t>
       </w:r>
-      <w:bookmarkEnd w:id="12"/>
+      <w:bookmarkEnd w:id="11"/>
     </w:p>
     <w:p>
       <w:pPr>
@@ -7894,7 +8363,7 @@
 </file>
 
 <file path=word/endnotes.xml><?xml version="1.0" encoding="utf-8"?>
-<w:endnotes xmlns:wpc="http://schemas.microsoft.com/office/word/2010/wordprocessingCanvas" xmlns:cx="http://schemas.microsoft.com/office/drawing/2014/chartex" xmlns:cx1="http://schemas.microsoft.com/office/drawing/2015/9/8/chartex" xmlns:cx2="http://schemas.microsoft.com/office/drawing/2015/10/21/chartex" xmlns:cx3="http://schemas.microsoft.com/office/drawing/2016/5/9/chartex" xmlns:cx4="http://schemas.microsoft.com/office/drawing/2016/5/10/chartex" xmlns:cx5="http://schemas.microsoft.com/office/drawing/2016/5/11/chartex" xmlns:cx6="http://schemas.microsoft.com/office/drawing/2016/5/12/chartex" xmlns:cx7="http://schemas.microsoft.com/office/drawing/2016/5/13/chartex" xmlns:cx8="http://schemas.microsoft.com/office/drawing/2016/5/14/chartex" xmlns:mc="http://schemas.openxmlformats.org/markup-compatibility/2006" xmlns:aink="http://schemas.microsoft.com/office/drawing/2016/ink" xmlns:am3d="http://schemas.microsoft.com/office/drawing/2017/model3d" xmlns:o="urn:schemas-microsoft-com:office:office" xmlns:r="http://schemas.openxmlformats.org/officeDocument/2006/relationships" xmlns:m="http://schemas.openxmlformats.org/officeDocument/2006/math" xmlns:v="urn:schemas-microsoft-com:vml" xmlns:wp14="http://schemas.microsoft.com/office/word/2010/wordprocessingDrawing" xmlns:wp="http://schemas.openxmlformats.org/drawingml/2006/wordprocessingDrawing" xmlns:w10="urn:schemas-microsoft-com:office:word" xmlns:w="http://schemas.openxmlformats.org/wordprocessingml/2006/main" xmlns:w14="http://schemas.microsoft.com/office/word/2010/wordml" xmlns:w15="http://schemas.microsoft.com/office/word/2012/wordml" xmlns:w16cex="http://schemas.microsoft.com/office/word/2018/wordml/cex" xmlns:w16cid="http://schemas.microsoft.com/office/word/2016/wordml/cid" xmlns:w16="http://schemas.microsoft.com/office/word/2018/wordml" xmlns:w16sdtdh="http://schemas.microsoft.com/office/word/2020/wordml/sdtdatahash" xmlns:w16se="http://schemas.microsoft.com/office/word/2015/wordml/symex" xmlns:wpg="http://schemas.microsoft.com/office/word/2010/wordprocessingGroup" xmlns:wpi="http://schemas.microsoft.com/office/word/2010/wordprocessingInk" xmlns:wne="http://schemas.microsoft.com/office/word/2006/wordml" xmlns:wps="http://schemas.microsoft.com/office/word/2010/wordprocessingShape" mc:Ignorable="w14 w15 w16se w16cid w16 w16cex w16sdtdh wp14">
+<w:endnotes xmlns:wpc="http://schemas.microsoft.com/office/word/2010/wordprocessingCanvas" xmlns:cx="http://schemas.microsoft.com/office/drawing/2014/chartex" xmlns:cx1="http://schemas.microsoft.com/office/drawing/2015/9/8/chartex" xmlns:cx2="http://schemas.microsoft.com/office/drawing/2015/10/21/chartex" xmlns:cx3="http://schemas.microsoft.com/office/drawing/2016/5/9/chartex" xmlns:cx4="http://schemas.microsoft.com/office/drawing/2016/5/10/chartex" xmlns:cx5="http://schemas.microsoft.com/office/drawing/2016/5/11/chartex" xmlns:cx6="http://schemas.microsoft.com/office/drawing/2016/5/12/chartex" xmlns:cx7="http://schemas.microsoft.com/office/drawing/2016/5/13/chartex" xmlns:cx8="http://schemas.microsoft.com/office/drawing/2016/5/14/chartex" xmlns:mc="http://schemas.openxmlformats.org/markup-compatibility/2006" xmlns:aink="http://schemas.microsoft.com/office/drawing/2016/ink" xmlns:am3d="http://schemas.microsoft.com/office/drawing/2017/model3d" xmlns:o="urn:schemas-microsoft-com:office:office" xmlns:oel="http://schemas.microsoft.com/office/2019/extlst" xmlns:r="http://schemas.openxmlformats.org/officeDocument/2006/relationships" xmlns:m="http://schemas.openxmlformats.org/officeDocument/2006/math" xmlns:v="urn:schemas-microsoft-com:vml" xmlns:wp14="http://schemas.microsoft.com/office/word/2010/wordprocessingDrawing" xmlns:wp="http://schemas.openxmlformats.org/drawingml/2006/wordprocessingDrawing" xmlns:w10="urn:schemas-microsoft-com:office:word" xmlns:w="http://schemas.openxmlformats.org/wordprocessingml/2006/main" xmlns:w14="http://schemas.microsoft.com/office/word/2010/wordml" xmlns:w15="http://schemas.microsoft.com/office/word/2012/wordml" xmlns:w16cex="http://schemas.microsoft.com/office/word/2018/wordml/cex" xmlns:w16cid="http://schemas.microsoft.com/office/word/2016/wordml/cid" xmlns:w16="http://schemas.microsoft.com/office/word/2018/wordml" xmlns:w16sdtdh="http://schemas.microsoft.com/office/word/2020/wordml/sdtdatahash" xmlns:w16se="http://schemas.microsoft.com/office/word/2015/wordml/symex" xmlns:wpg="http://schemas.microsoft.com/office/word/2010/wordprocessingGroup" xmlns:wpi="http://schemas.microsoft.com/office/word/2010/wordprocessingInk" xmlns:wne="http://schemas.microsoft.com/office/word/2006/wordml" xmlns:wps="http://schemas.microsoft.com/office/word/2010/wordprocessingShape" mc:Ignorable="w14 w15 w16se w16cid w16 w16cex w16sdtdh wp14">
   <w:endnote w:type="separator" w:id="-1">
     <w:p>
       <w:pPr>
@@ -7919,7 +8388,7 @@
 </file>
 
 <file path=word/footer1.xml><?xml version="1.0" encoding="utf-8"?>
-<w:ftr xmlns:wpc="http://schemas.microsoft.com/office/word/2010/wordprocessingCanvas" xmlns:cx="http://schemas.microsoft.com/office/drawing/2014/chartex" xmlns:cx1="http://schemas.microsoft.com/office/drawing/2015/9/8/chartex" xmlns:cx2="http://schemas.microsoft.com/office/drawing/2015/10/21/chartex" xmlns:cx3="http://schemas.microsoft.com/office/drawing/2016/5/9/chartex" xmlns:cx4="http://schemas.microsoft.com/office/drawing/2016/5/10/chartex" xmlns:cx5="http://schemas.microsoft.com/office/drawing/2016/5/11/chartex" xmlns:cx6="http://schemas.microsoft.com/office/drawing/2016/5/12/chartex" xmlns:cx7="http://schemas.microsoft.com/office/drawing/2016/5/13/chartex" xmlns:cx8="http://schemas.microsoft.com/office/drawing/2016/5/14/chartex" xmlns:mc="http://schemas.openxmlformats.org/markup-compatibility/2006" xmlns:aink="http://schemas.microsoft.com/office/drawing/2016/ink" xmlns:am3d="http://schemas.microsoft.com/office/drawing/2017/model3d" xmlns:o="urn:schemas-microsoft-com:office:office" xmlns:r="http://schemas.openxmlformats.org/officeDocument/2006/relationships" xmlns:m="http://schemas.openxmlformats.org/officeDocument/2006/math" xmlns:v="urn:schemas-microsoft-com:vml" xmlns:wp14="http://schemas.microsoft.com/office/word/2010/wordprocessingDrawing" xmlns:wp="http://schemas.openxmlformats.org/drawingml/2006/wordprocessingDrawing" xmlns:w10="urn:schemas-microsoft-com:office:word" xmlns:w="http://schemas.openxmlformats.org/wordprocessingml/2006/main" xmlns:w14="http://schemas.microsoft.com/office/word/2010/wordml" xmlns:w15="http://schemas.microsoft.com/office/word/2012/wordml" xmlns:w16cex="http://schemas.microsoft.com/office/word/2018/wordml/cex" xmlns:w16cid="http://schemas.microsoft.com/office/word/2016/wordml/cid" xmlns:w16="http://schemas.microsoft.com/office/word/2018/wordml" xmlns:w16sdtdh="http://schemas.microsoft.com/office/word/2020/wordml/sdtdatahash" xmlns:w16se="http://schemas.microsoft.com/office/word/2015/wordml/symex" xmlns:wpg="http://schemas.microsoft.com/office/word/2010/wordprocessingGroup" xmlns:wpi="http://schemas.microsoft.com/office/word/2010/wordprocessingInk" xmlns:wne="http://schemas.microsoft.com/office/word/2006/wordml" xmlns:wps="http://schemas.microsoft.com/office/word/2010/wordprocessingShape" mc:Ignorable="w14 w15 w16se w16cid w16 w16cex w16sdtdh wp14">
+<w:ftr xmlns:wpc="http://schemas.microsoft.com/office/word/2010/wordprocessingCanvas" xmlns:cx="http://schemas.microsoft.com/office/drawing/2014/chartex" xmlns:cx1="http://schemas.microsoft.com/office/drawing/2015/9/8/chartex" xmlns:cx2="http://schemas.microsoft.com/office/drawing/2015/10/21/chartex" xmlns:cx3="http://schemas.microsoft.com/office/drawing/2016/5/9/chartex" xmlns:cx4="http://schemas.microsoft.com/office/drawing/2016/5/10/chartex" xmlns:cx5="http://schemas.microsoft.com/office/drawing/2016/5/11/chartex" xmlns:cx6="http://schemas.microsoft.com/office/drawing/2016/5/12/chartex" xmlns:cx7="http://schemas.microsoft.com/office/drawing/2016/5/13/chartex" xmlns:cx8="http://schemas.microsoft.com/office/drawing/2016/5/14/chartex" xmlns:mc="http://schemas.openxmlformats.org/markup-compatibility/2006" xmlns:aink="http://schemas.microsoft.com/office/drawing/2016/ink" xmlns:am3d="http://schemas.microsoft.com/office/drawing/2017/model3d" xmlns:o="urn:schemas-microsoft-com:office:office" xmlns:oel="http://schemas.microsoft.com/office/2019/extlst" xmlns:r="http://schemas.openxmlformats.org/officeDocument/2006/relationships" xmlns:m="http://schemas.openxmlformats.org/officeDocument/2006/math" xmlns:v="urn:schemas-microsoft-com:vml" xmlns:wp14="http://schemas.microsoft.com/office/word/2010/wordprocessingDrawing" xmlns:wp="http://schemas.openxmlformats.org/drawingml/2006/wordprocessingDrawing" xmlns:w10="urn:schemas-microsoft-com:office:word" xmlns:w="http://schemas.openxmlformats.org/wordprocessingml/2006/main" xmlns:w14="http://schemas.microsoft.com/office/word/2010/wordml" xmlns:w15="http://schemas.microsoft.com/office/word/2012/wordml" xmlns:w16cex="http://schemas.microsoft.com/office/word/2018/wordml/cex" xmlns:w16cid="http://schemas.microsoft.com/office/word/2016/wordml/cid" xmlns:w16="http://schemas.microsoft.com/office/word/2018/wordml" xmlns:w16sdtdh="http://schemas.microsoft.com/office/word/2020/wordml/sdtdatahash" xmlns:w16se="http://schemas.microsoft.com/office/word/2015/wordml/symex" xmlns:wpg="http://schemas.microsoft.com/office/word/2010/wordprocessingGroup" xmlns:wpi="http://schemas.microsoft.com/office/word/2010/wordprocessingInk" xmlns:wne="http://schemas.microsoft.com/office/word/2006/wordml" xmlns:wps="http://schemas.microsoft.com/office/word/2010/wordprocessingShape" mc:Ignorable="w14 w15 w16se w16cid w16 w16cex w16sdtdh wp14">
   <w:p>
     <w:pPr>
       <w:pStyle w:val="Rodap"/>
@@ -8225,7 +8694,7 @@
 </file>
 
 <file path=word/footnotes.xml><?xml version="1.0" encoding="utf-8"?>
-<w:footnotes xmlns:wpc="http://schemas.microsoft.com/office/word/2010/wordprocessingCanvas" xmlns:cx="http://schemas.microsoft.com/office/drawing/2014/chartex" xmlns:cx1="http://schemas.microsoft.com/office/drawing/2015/9/8/chartex" xmlns:cx2="http://schemas.microsoft.com/office/drawing/2015/10/21/chartex" xmlns:cx3="http://schemas.microsoft.com/office/drawing/2016/5/9/chartex" xmlns:cx4="http://schemas.microsoft.com/office/drawing/2016/5/10/chartex" xmlns:cx5="http://schemas.microsoft.com/office/drawing/2016/5/11/chartex" xmlns:cx6="http://schemas.microsoft.com/office/drawing/2016/5/12/chartex" xmlns:cx7="http://schemas.microsoft.com/office/drawing/2016/5/13/chartex" xmlns:cx8="http://schemas.microsoft.com/office/drawing/2016/5/14/chartex" xmlns:mc="http://schemas.openxmlformats.org/markup-compatibility/2006" xmlns:aink="http://schemas.microsoft.com/office/drawing/2016/ink" xmlns:am3d="http://schemas.microsoft.com/office/drawing/2017/model3d" xmlns:o="urn:schemas-microsoft-com:office:office" xmlns:r="http://schemas.openxmlformats.org/officeDocument/2006/relationships" xmlns:m="http://schemas.openxmlformats.org/officeDocument/2006/math" xmlns:v="urn:schemas-microsoft-com:vml" xmlns:wp14="http://schemas.microsoft.com/office/word/2010/wordprocessingDrawing" xmlns:wp="http://schemas.openxmlformats.org/drawingml/2006/wordprocessingDrawing" xmlns:w10="urn:schemas-microsoft-com:office:word" xmlns:w="http://schemas.openxmlformats.org/wordprocessingml/2006/main" xmlns:w14="http://schemas.microsoft.com/office/word/2010/wordml" xmlns:w15="http://schemas.microsoft.com/office/word/2012/wordml" xmlns:w16cex="http://schemas.microsoft.com/office/word/2018/wordml/cex" xmlns:w16cid="http://schemas.microsoft.com/office/word/2016/wordml/cid" xmlns:w16="http://schemas.microsoft.com/office/word/2018/wordml" xmlns:w16sdtdh="http://schemas.microsoft.com/office/word/2020/wordml/sdtdatahash" xmlns:w16se="http://schemas.microsoft.com/office/word/2015/wordml/symex" xmlns:wpg="http://schemas.microsoft.com/office/word/2010/wordprocessingGroup" xmlns:wpi="http://schemas.microsoft.com/office/word/2010/wordprocessingInk" xmlns:wne="http://schemas.microsoft.com/office/word/2006/wordml" xmlns:wps="http://schemas.microsoft.com/office/word/2010/wordprocessingShape" mc:Ignorable="w14 w15 w16se w16cid w16 w16cex w16sdtdh wp14">
+<w:footnotes xmlns:wpc="http://schemas.microsoft.com/office/word/2010/wordprocessingCanvas" xmlns:cx="http://schemas.microsoft.com/office/drawing/2014/chartex" xmlns:cx1="http://schemas.microsoft.com/office/drawing/2015/9/8/chartex" xmlns:cx2="http://schemas.microsoft.com/office/drawing/2015/10/21/chartex" xmlns:cx3="http://schemas.microsoft.com/office/drawing/2016/5/9/chartex" xmlns:cx4="http://schemas.microsoft.com/office/drawing/2016/5/10/chartex" xmlns:cx5="http://schemas.microsoft.com/office/drawing/2016/5/11/chartex" xmlns:cx6="http://schemas.microsoft.com/office/drawing/2016/5/12/chartex" xmlns:cx7="http://schemas.microsoft.com/office/drawing/2016/5/13/chartex" xmlns:cx8="http://schemas.microsoft.com/office/drawing/2016/5/14/chartex" xmlns:mc="http://schemas.openxmlformats.org/markup-compatibility/2006" xmlns:aink="http://schemas.microsoft.com/office/drawing/2016/ink" xmlns:am3d="http://schemas.microsoft.com/office/drawing/2017/model3d" xmlns:o="urn:schemas-microsoft-com:office:office" xmlns:oel="http://schemas.microsoft.com/office/2019/extlst" xmlns:r="http://schemas.openxmlformats.org/officeDocument/2006/relationships" xmlns:m="http://schemas.openxmlformats.org/officeDocument/2006/math" xmlns:v="urn:schemas-microsoft-com:vml" xmlns:wp14="http://schemas.microsoft.com/office/word/2010/wordprocessingDrawing" xmlns:wp="http://schemas.openxmlformats.org/drawingml/2006/wordprocessingDrawing" xmlns:w10="urn:schemas-microsoft-com:office:word" xmlns:w="http://schemas.openxmlformats.org/wordprocessingml/2006/main" xmlns:w14="http://schemas.microsoft.com/office/word/2010/wordml" xmlns:w15="http://schemas.microsoft.com/office/word/2012/wordml" xmlns:w16cex="http://schemas.microsoft.com/office/word/2018/wordml/cex" xmlns:w16cid="http://schemas.microsoft.com/office/word/2016/wordml/cid" xmlns:w16="http://schemas.microsoft.com/office/word/2018/wordml" xmlns:w16sdtdh="http://schemas.microsoft.com/office/word/2020/wordml/sdtdatahash" xmlns:w16se="http://schemas.microsoft.com/office/word/2015/wordml/symex" xmlns:wpg="http://schemas.microsoft.com/office/word/2010/wordprocessingGroup" xmlns:wpi="http://schemas.microsoft.com/office/word/2010/wordprocessingInk" xmlns:wne="http://schemas.microsoft.com/office/word/2006/wordml" xmlns:wps="http://schemas.microsoft.com/office/word/2010/wordprocessingShape" mc:Ignorable="w14 w15 w16se w16cid w16 w16cex w16sdtdh wp14">
   <w:footnote w:type="separator" w:id="-1">
     <w:p>
       <w:pPr>
@@ -8250,7 +8719,7 @@
 </file>
 
 <file path=word/header1.xml><?xml version="1.0" encoding="utf-8"?>
-<w:hdr xmlns:wpc="http://schemas.microsoft.com/office/word/2010/wordprocessingCanvas" xmlns:cx="http://schemas.microsoft.com/office/drawing/2014/chartex" xmlns:cx1="http://schemas.microsoft.com/office/drawing/2015/9/8/chartex" xmlns:cx2="http://schemas.microsoft.com/office/drawing/2015/10/21/chartex" xmlns:cx3="http://schemas.microsoft.com/office/drawing/2016/5/9/chartex" xmlns:cx4="http://schemas.microsoft.com/office/drawing/2016/5/10/chartex" xmlns:cx5="http://schemas.microsoft.com/office/drawing/2016/5/11/chartex" xmlns:cx6="http://schemas.microsoft.com/office/drawing/2016/5/12/chartex" xmlns:cx7="http://schemas.microsoft.com/office/drawing/2016/5/13/chartex" xmlns:cx8="http://schemas.microsoft.com/office/drawing/2016/5/14/chartex" xmlns:mc="http://schemas.openxmlformats.org/markup-compatibility/2006" xmlns:aink="http://schemas.microsoft.com/office/drawing/2016/ink" xmlns:am3d="http://schemas.microsoft.com/office/drawing/2017/model3d" xmlns:o="urn:schemas-microsoft-com:office:office" xmlns:r="http://schemas.openxmlformats.org/officeDocument/2006/relationships" xmlns:m="http://schemas.openxmlformats.org/officeDocument/2006/math" xmlns:v="urn:schemas-microsoft-com:vml" xmlns:wp14="http://schemas.microsoft.com/office/word/2010/wordprocessingDrawing" xmlns:wp="http://schemas.openxmlformats.org/drawingml/2006/wordprocessingDrawing" xmlns:w10="urn:schemas-microsoft-com:office:word" xmlns:w="http://schemas.openxmlformats.org/wordprocessingml/2006/main" xmlns:w14="http://schemas.microsoft.com/office/word/2010/wordml" xmlns:w15="http://schemas.microsoft.com/office/word/2012/wordml" xmlns:w16cex="http://schemas.microsoft.com/office/word/2018/wordml/cex" xmlns:w16cid="http://schemas.microsoft.com/office/word/2016/wordml/cid" xmlns:w16="http://schemas.microsoft.com/office/word/2018/wordml" xmlns:w16sdtdh="http://schemas.microsoft.com/office/word/2020/wordml/sdtdatahash" xmlns:w16se="http://schemas.microsoft.com/office/word/2015/wordml/symex" xmlns:wpg="http://schemas.microsoft.com/office/word/2010/wordprocessingGroup" xmlns:wpi="http://schemas.microsoft.com/office/word/2010/wordprocessingInk" xmlns:wne="http://schemas.microsoft.com/office/word/2006/wordml" xmlns:wps="http://schemas.microsoft.com/office/word/2010/wordprocessingShape" mc:Ignorable="w14 w15 w16se w16cid w16 w16cex w16sdtdh wp14">
+<w:hdr xmlns:wpc="http://schemas.microsoft.com/office/word/2010/wordprocessingCanvas" xmlns:cx="http://schemas.microsoft.com/office/drawing/2014/chartex" xmlns:cx1="http://schemas.microsoft.com/office/drawing/2015/9/8/chartex" xmlns:cx2="http://schemas.microsoft.com/office/drawing/2015/10/21/chartex" xmlns:cx3="http://schemas.microsoft.com/office/drawing/2016/5/9/chartex" xmlns:cx4="http://schemas.microsoft.com/office/drawing/2016/5/10/chartex" xmlns:cx5="http://schemas.microsoft.com/office/drawing/2016/5/11/chartex" xmlns:cx6="http://schemas.microsoft.com/office/drawing/2016/5/12/chartex" xmlns:cx7="http://schemas.microsoft.com/office/drawing/2016/5/13/chartex" xmlns:cx8="http://schemas.microsoft.com/office/drawing/2016/5/14/chartex" xmlns:mc="http://schemas.openxmlformats.org/markup-compatibility/2006" xmlns:aink="http://schemas.microsoft.com/office/drawing/2016/ink" xmlns:am3d="http://schemas.microsoft.com/office/drawing/2017/model3d" xmlns:o="urn:schemas-microsoft-com:office:office" xmlns:oel="http://schemas.microsoft.com/office/2019/extlst" xmlns:r="http://schemas.openxmlformats.org/officeDocument/2006/relationships" xmlns:m="http://schemas.openxmlformats.org/officeDocument/2006/math" xmlns:v="urn:schemas-microsoft-com:vml" xmlns:wp14="http://schemas.microsoft.com/office/word/2010/wordprocessingDrawing" xmlns:wp="http://schemas.openxmlformats.org/drawingml/2006/wordprocessingDrawing" xmlns:w10="urn:schemas-microsoft-com:office:word" xmlns:w="http://schemas.openxmlformats.org/wordprocessingml/2006/main" xmlns:w14="http://schemas.microsoft.com/office/word/2010/wordml" xmlns:w15="http://schemas.microsoft.com/office/word/2012/wordml" xmlns:w16cex="http://schemas.microsoft.com/office/word/2018/wordml/cex" xmlns:w16cid="http://schemas.microsoft.com/office/word/2016/wordml/cid" xmlns:w16="http://schemas.microsoft.com/office/word/2018/wordml" xmlns:w16sdtdh="http://schemas.microsoft.com/office/word/2020/wordml/sdtdatahash" xmlns:w16se="http://schemas.microsoft.com/office/word/2015/wordml/symex" xmlns:wpg="http://schemas.microsoft.com/office/word/2010/wordprocessingGroup" xmlns:wpi="http://schemas.microsoft.com/office/word/2010/wordprocessingInk" xmlns:wne="http://schemas.microsoft.com/office/word/2006/wordml" xmlns:wps="http://schemas.microsoft.com/office/word/2010/wordprocessingShape" mc:Ignorable="w14 w15 w16se w16cid w16 w16cex w16sdtdh wp14">
   <w:p>
     <w:pPr>
       <w:pStyle w:val="Cabealho"/>
@@ -8287,7 +8756,7 @@
 </file>
 
 <file path=word/header2.xml><?xml version="1.0" encoding="utf-8"?>
-<w:hdr xmlns:wpc="http://schemas.microsoft.com/office/word/2010/wordprocessingCanvas" xmlns:cx="http://schemas.microsoft.com/office/drawing/2014/chartex" xmlns:cx1="http://schemas.microsoft.com/office/drawing/2015/9/8/chartex" xmlns:cx2="http://schemas.microsoft.com/office/drawing/2015/10/21/chartex" xmlns:cx3="http://schemas.microsoft.com/office/drawing/2016/5/9/chartex" xmlns:cx4="http://schemas.microsoft.com/office/drawing/2016/5/10/chartex" xmlns:cx5="http://schemas.microsoft.com/office/drawing/2016/5/11/chartex" xmlns:cx6="http://schemas.microsoft.com/office/drawing/2016/5/12/chartex" xmlns:cx7="http://schemas.microsoft.com/office/drawing/2016/5/13/chartex" xmlns:cx8="http://schemas.microsoft.com/office/drawing/2016/5/14/chartex" xmlns:mc="http://schemas.openxmlformats.org/markup-compatibility/2006" xmlns:aink="http://schemas.microsoft.com/office/drawing/2016/ink" xmlns:am3d="http://schemas.microsoft.com/office/drawing/2017/model3d" xmlns:o="urn:schemas-microsoft-com:office:office" xmlns:r="http://schemas.openxmlformats.org/officeDocument/2006/relationships" xmlns:m="http://schemas.openxmlformats.org/officeDocument/2006/math" xmlns:v="urn:schemas-microsoft-com:vml" xmlns:wp14="http://schemas.microsoft.com/office/word/2010/wordprocessingDrawing" xmlns:wp="http://schemas.openxmlformats.org/drawingml/2006/wordprocessingDrawing" xmlns:w10="urn:schemas-microsoft-com:office:word" xmlns:w="http://schemas.openxmlformats.org/wordprocessingml/2006/main" xmlns:w14="http://schemas.microsoft.com/office/word/2010/wordml" xmlns:w15="http://schemas.microsoft.com/office/word/2012/wordml" xmlns:w16cex="http://schemas.microsoft.com/office/word/2018/wordml/cex" xmlns:w16cid="http://schemas.microsoft.com/office/word/2016/wordml/cid" xmlns:w16="http://schemas.microsoft.com/office/word/2018/wordml" xmlns:w16sdtdh="http://schemas.microsoft.com/office/word/2020/wordml/sdtdatahash" xmlns:w16se="http://schemas.microsoft.com/office/word/2015/wordml/symex" xmlns:wpg="http://schemas.microsoft.com/office/word/2010/wordprocessingGroup" xmlns:wpi="http://schemas.microsoft.com/office/word/2010/wordprocessingInk" xmlns:wne="http://schemas.microsoft.com/office/word/2006/wordml" xmlns:wps="http://schemas.microsoft.com/office/word/2010/wordprocessingShape" mc:Ignorable="w14 w15 w16se w16cid w16 w16cex w16sdtdh wp14">
+<w:hdr xmlns:wpc="http://schemas.microsoft.com/office/word/2010/wordprocessingCanvas" xmlns:cx="http://schemas.microsoft.com/office/drawing/2014/chartex" xmlns:cx1="http://schemas.microsoft.com/office/drawing/2015/9/8/chartex" xmlns:cx2="http://schemas.microsoft.com/office/drawing/2015/10/21/chartex" xmlns:cx3="http://schemas.microsoft.com/office/drawing/2016/5/9/chartex" xmlns:cx4="http://schemas.microsoft.com/office/drawing/2016/5/10/chartex" xmlns:cx5="http://schemas.microsoft.com/office/drawing/2016/5/11/chartex" xmlns:cx6="http://schemas.microsoft.com/office/drawing/2016/5/12/chartex" xmlns:cx7="http://schemas.microsoft.com/office/drawing/2016/5/13/chartex" xmlns:cx8="http://schemas.microsoft.com/office/drawing/2016/5/14/chartex" xmlns:mc="http://schemas.openxmlformats.org/markup-compatibility/2006" xmlns:aink="http://schemas.microsoft.com/office/drawing/2016/ink" xmlns:am3d="http://schemas.microsoft.com/office/drawing/2017/model3d" xmlns:o="urn:schemas-microsoft-com:office:office" xmlns:oel="http://schemas.microsoft.com/office/2019/extlst" xmlns:r="http://schemas.openxmlformats.org/officeDocument/2006/relationships" xmlns:m="http://schemas.openxmlformats.org/officeDocument/2006/math" xmlns:v="urn:schemas-microsoft-com:vml" xmlns:wp14="http://schemas.microsoft.com/office/word/2010/wordprocessingDrawing" xmlns:wp="http://schemas.openxmlformats.org/drawingml/2006/wordprocessingDrawing" xmlns:w10="urn:schemas-microsoft-com:office:word" xmlns:w="http://schemas.openxmlformats.org/wordprocessingml/2006/main" xmlns:w14="http://schemas.microsoft.com/office/word/2010/wordml" xmlns:w15="http://schemas.microsoft.com/office/word/2012/wordml" xmlns:w16cex="http://schemas.microsoft.com/office/word/2018/wordml/cex" xmlns:w16cid="http://schemas.microsoft.com/office/word/2016/wordml/cid" xmlns:w16="http://schemas.microsoft.com/office/word/2018/wordml" xmlns:w16sdtdh="http://schemas.microsoft.com/office/word/2020/wordml/sdtdatahash" xmlns:w16se="http://schemas.microsoft.com/office/word/2015/wordml/symex" xmlns:wpg="http://schemas.microsoft.com/office/word/2010/wordprocessingGroup" xmlns:wpi="http://schemas.microsoft.com/office/word/2010/wordprocessingInk" xmlns:wne="http://schemas.microsoft.com/office/word/2006/wordml" xmlns:wps="http://schemas.microsoft.com/office/word/2010/wordprocessingShape" mc:Ignorable="w14 w15 w16se w16cid w16 w16cex w16sdtdh wp14">
   <w:p>
     <w:pPr>
       <w:pStyle w:val="Cabealho"/>
@@ -8557,7 +9026,7 @@
 </file>
 
 <file path=word/header3.xml><?xml version="1.0" encoding="utf-8"?>
-<w:hdr xmlns:wpc="http://schemas.microsoft.com/office/word/2010/wordprocessingCanvas" xmlns:cx="http://schemas.microsoft.com/office/drawing/2014/chartex" xmlns:cx1="http://schemas.microsoft.com/office/drawing/2015/9/8/chartex" xmlns:cx2="http://schemas.microsoft.com/office/drawing/2015/10/21/chartex" xmlns:cx3="http://schemas.microsoft.com/office/drawing/2016/5/9/chartex" xmlns:cx4="http://schemas.microsoft.com/office/drawing/2016/5/10/chartex" xmlns:cx5="http://schemas.microsoft.com/office/drawing/2016/5/11/chartex" xmlns:cx6="http://schemas.microsoft.com/office/drawing/2016/5/12/chartex" xmlns:cx7="http://schemas.microsoft.com/office/drawing/2016/5/13/chartex" xmlns:cx8="http://schemas.microsoft.com/office/drawing/2016/5/14/chartex" xmlns:mc="http://schemas.openxmlformats.org/markup-compatibility/2006" xmlns:aink="http://schemas.microsoft.com/office/drawing/2016/ink" xmlns:am3d="http://schemas.microsoft.com/office/drawing/2017/model3d" xmlns:o="urn:schemas-microsoft-com:office:office" xmlns:r="http://schemas.openxmlformats.org/officeDocument/2006/relationships" xmlns:m="http://schemas.openxmlformats.org/officeDocument/2006/math" xmlns:v="urn:schemas-microsoft-com:vml" xmlns:wp14="http://schemas.microsoft.com/office/word/2010/wordprocessingDrawing" xmlns:wp="http://schemas.openxmlformats.org/drawingml/2006/wordprocessingDrawing" xmlns:w10="urn:schemas-microsoft-com:office:word" xmlns:w="http://schemas.openxmlformats.org/wordprocessingml/2006/main" xmlns:w14="http://schemas.microsoft.com/office/word/2010/wordml" xmlns:w15="http://schemas.microsoft.com/office/word/2012/wordml" xmlns:w16cex="http://schemas.microsoft.com/office/word/2018/wordml/cex" xmlns:w16cid="http://schemas.microsoft.com/office/word/2016/wordml/cid" xmlns:w16="http://schemas.microsoft.com/office/word/2018/wordml" xmlns:w16sdtdh="http://schemas.microsoft.com/office/word/2020/wordml/sdtdatahash" xmlns:w16se="http://schemas.microsoft.com/office/word/2015/wordml/symex" xmlns:wpg="http://schemas.microsoft.com/office/word/2010/wordprocessingGroup" xmlns:wpi="http://schemas.microsoft.com/office/word/2010/wordprocessingInk" xmlns:wne="http://schemas.microsoft.com/office/word/2006/wordml" xmlns:wps="http://schemas.microsoft.com/office/word/2010/wordprocessingShape" mc:Ignorable="w14 w15 w16se w16cid w16 w16cex w16sdtdh wp14">
+<w:hdr xmlns:wpc="http://schemas.microsoft.com/office/word/2010/wordprocessingCanvas" xmlns:cx="http://schemas.microsoft.com/office/drawing/2014/chartex" xmlns:cx1="http://schemas.microsoft.com/office/drawing/2015/9/8/chartex" xmlns:cx2="http://schemas.microsoft.com/office/drawing/2015/10/21/chartex" xmlns:cx3="http://schemas.microsoft.com/office/drawing/2016/5/9/chartex" xmlns:cx4="http://schemas.microsoft.com/office/drawing/2016/5/10/chartex" xmlns:cx5="http://schemas.microsoft.com/office/drawing/2016/5/11/chartex" xmlns:cx6="http://schemas.microsoft.com/office/drawing/2016/5/12/chartex" xmlns:cx7="http://schemas.microsoft.com/office/drawing/2016/5/13/chartex" xmlns:cx8="http://schemas.microsoft.com/office/drawing/2016/5/14/chartex" xmlns:mc="http://schemas.openxmlformats.org/markup-compatibility/2006" xmlns:aink="http://schemas.microsoft.com/office/drawing/2016/ink" xmlns:am3d="http://schemas.microsoft.com/office/drawing/2017/model3d" xmlns:o="urn:schemas-microsoft-com:office:office" xmlns:oel="http://schemas.microsoft.com/office/2019/extlst" xmlns:r="http://schemas.openxmlformats.org/officeDocument/2006/relationships" xmlns:m="http://schemas.openxmlformats.org/officeDocument/2006/math" xmlns:v="urn:schemas-microsoft-com:vml" xmlns:wp14="http://schemas.microsoft.com/office/word/2010/wordprocessingDrawing" xmlns:wp="http://schemas.openxmlformats.org/drawingml/2006/wordprocessingDrawing" xmlns:w10="urn:schemas-microsoft-com:office:word" xmlns:w="http://schemas.openxmlformats.org/wordprocessingml/2006/main" xmlns:w14="http://schemas.microsoft.com/office/word/2010/wordml" xmlns:w15="http://schemas.microsoft.com/office/word/2012/wordml" xmlns:w16cex="http://schemas.microsoft.com/office/word/2018/wordml/cex" xmlns:w16cid="http://schemas.microsoft.com/office/word/2016/wordml/cid" xmlns:w16="http://schemas.microsoft.com/office/word/2018/wordml" xmlns:w16sdtdh="http://schemas.microsoft.com/office/word/2020/wordml/sdtdatahash" xmlns:w16se="http://schemas.microsoft.com/office/word/2015/wordml/symex" xmlns:wpg="http://schemas.microsoft.com/office/word/2010/wordprocessingGroup" xmlns:wpi="http://schemas.microsoft.com/office/word/2010/wordprocessingInk" xmlns:wne="http://schemas.microsoft.com/office/word/2006/wordml" xmlns:wps="http://schemas.microsoft.com/office/word/2010/wordprocessingShape" mc:Ignorable="w14 w15 w16se w16cid w16 w16cex w16sdtdh wp14">
   <w:p>
     <w:pPr>
       <w:pStyle w:val="Cabealho"/>
@@ -8708,7 +9177,7 @@
 </file>
 
 <file path=word/numbering.xml><?xml version="1.0" encoding="utf-8"?>
-<w:numbering xmlns:wpc="http://schemas.microsoft.com/office/word/2010/wordprocessingCanvas" xmlns:cx="http://schemas.microsoft.com/office/drawing/2014/chartex" xmlns:cx1="http://schemas.microsoft.com/office/drawing/2015/9/8/chartex" xmlns:cx2="http://schemas.microsoft.com/office/drawing/2015/10/21/chartex" xmlns:cx3="http://schemas.microsoft.com/office/drawing/2016/5/9/chartex" xmlns:cx4="http://schemas.microsoft.com/office/drawing/2016/5/10/chartex" xmlns:cx5="http://schemas.microsoft.com/office/drawing/2016/5/11/chartex" xmlns:cx6="http://schemas.microsoft.com/office/drawing/2016/5/12/chartex" xmlns:cx7="http://schemas.microsoft.com/office/drawing/2016/5/13/chartex" xmlns:cx8="http://schemas.microsoft.com/office/drawing/2016/5/14/chartex" xmlns:mc="http://schemas.openxmlformats.org/markup-compatibility/2006" xmlns:aink="http://schemas.microsoft.com/office/drawing/2016/ink" xmlns:am3d="http://schemas.microsoft.com/office/drawing/2017/model3d" xmlns:o="urn:schemas-microsoft-com:office:office" xmlns:r="http://schemas.openxmlformats.org/officeDocument/2006/relationships" xmlns:m="http://schemas.openxmlformats.org/officeDocument/2006/math" xmlns:v="urn:schemas-microsoft-com:vml" xmlns:wp14="http://schemas.microsoft.com/office/word/2010/wordprocessingDrawing" xmlns:wp="http://schemas.openxmlformats.org/drawingml/2006/wordprocessingDrawing" xmlns:w10="urn:schemas-microsoft-com:office:word" xmlns:w="http://schemas.openxmlformats.org/wordprocessingml/2006/main" xmlns:w14="http://schemas.microsoft.com/office/word/2010/wordml" xmlns:w15="http://schemas.microsoft.com/office/word/2012/wordml" xmlns:w16cex="http://schemas.microsoft.com/office/word/2018/wordml/cex" xmlns:w16cid="http://schemas.microsoft.com/office/word/2016/wordml/cid" xmlns:w16="http://schemas.microsoft.com/office/word/2018/wordml" xmlns:w16sdtdh="http://schemas.microsoft.com/office/word/2020/wordml/sdtdatahash" xmlns:w16se="http://schemas.microsoft.com/office/word/2015/wordml/symex" xmlns:wpg="http://schemas.microsoft.com/office/word/2010/wordprocessingGroup" xmlns:wpi="http://schemas.microsoft.com/office/word/2010/wordprocessingInk" xmlns:wne="http://schemas.microsoft.com/office/word/2006/wordml" xmlns:wps="http://schemas.microsoft.com/office/word/2010/wordprocessingShape" mc:Ignorable="w14 w15 w16se w16cid w16 w16cex w16sdtdh wp14">
+<w:numbering xmlns:wpc="http://schemas.microsoft.com/office/word/2010/wordprocessingCanvas" xmlns:cx="http://schemas.microsoft.com/office/drawing/2014/chartex" xmlns:cx1="http://schemas.microsoft.com/office/drawing/2015/9/8/chartex" xmlns:cx2="http://schemas.microsoft.com/office/drawing/2015/10/21/chartex" xmlns:cx3="http://schemas.microsoft.com/office/drawing/2016/5/9/chartex" xmlns:cx4="http://schemas.microsoft.com/office/drawing/2016/5/10/chartex" xmlns:cx5="http://schemas.microsoft.com/office/drawing/2016/5/11/chartex" xmlns:cx6="http://schemas.microsoft.com/office/drawing/2016/5/12/chartex" xmlns:cx7="http://schemas.microsoft.com/office/drawing/2016/5/13/chartex" xmlns:cx8="http://schemas.microsoft.com/office/drawing/2016/5/14/chartex" xmlns:mc="http://schemas.openxmlformats.org/markup-compatibility/2006" xmlns:aink="http://schemas.microsoft.com/office/drawing/2016/ink" xmlns:am3d="http://schemas.microsoft.com/office/drawing/2017/model3d" xmlns:o="urn:schemas-microsoft-com:office:office" xmlns:oel="http://schemas.microsoft.com/office/2019/extlst" xmlns:r="http://schemas.openxmlformats.org/officeDocument/2006/relationships" xmlns:m="http://schemas.openxmlformats.org/officeDocument/2006/math" xmlns:v="urn:schemas-microsoft-com:vml" xmlns:wp14="http://schemas.microsoft.com/office/word/2010/wordprocessingDrawing" xmlns:wp="http://schemas.openxmlformats.org/drawingml/2006/wordprocessingDrawing" xmlns:w10="urn:schemas-microsoft-com:office:word" xmlns:w="http://schemas.openxmlformats.org/wordprocessingml/2006/main" xmlns:w14="http://schemas.microsoft.com/office/word/2010/wordml" xmlns:w15="http://schemas.microsoft.com/office/word/2012/wordml" xmlns:w16cex="http://schemas.microsoft.com/office/word/2018/wordml/cex" xmlns:w16cid="http://schemas.microsoft.com/office/word/2016/wordml/cid" xmlns:w16="http://schemas.microsoft.com/office/word/2018/wordml" xmlns:w16sdtdh="http://schemas.microsoft.com/office/word/2020/wordml/sdtdatahash" xmlns:w16se="http://schemas.microsoft.com/office/word/2015/wordml/symex" xmlns:wpg="http://schemas.microsoft.com/office/word/2010/wordprocessingGroup" xmlns:wpi="http://schemas.microsoft.com/office/word/2010/wordprocessingInk" xmlns:wne="http://schemas.microsoft.com/office/word/2006/wordml" xmlns:wps="http://schemas.microsoft.com/office/word/2010/wordprocessingShape" mc:Ignorable="w14 w15 w16se w16cid w16 w16cex w16sdtdh wp14">
   <w:abstractNum w:abstractNumId="0" w15:restartNumberingAfterBreak="0">
     <w:nsid w:val="0552502D"/>
     <w:multiLevelType w:val="hybridMultilevel"/>
@@ -8823,6 +9292,119 @@
     </w:lvl>
   </w:abstractNum>
   <w:abstractNum w:abstractNumId="1" w15:restartNumberingAfterBreak="0">
+    <w:nsid w:val="085D1ACC"/>
+    <w:multiLevelType w:val="hybridMultilevel"/>
+    <w:tmpl w:val="2B221866"/>
+    <w:lvl w:ilvl="0" w:tplc="04160001">
+      <w:start w:val="1"/>
+      <w:numFmt w:val="bullet"/>
+      <w:lvlText w:val=""/>
+      <w:lvlJc w:val="left"/>
+      <w:pPr>
+        <w:ind w:left="720" w:hanging="360"/>
+      </w:pPr>
+      <w:rPr>
+        <w:rFonts w:ascii="Symbol" w:hAnsi="Symbol" w:hint="default"/>
+      </w:rPr>
+    </w:lvl>
+    <w:lvl w:ilvl="1" w:tplc="04160003" w:tentative="1">
+      <w:start w:val="1"/>
+      <w:numFmt w:val="bullet"/>
+      <w:lvlText w:val="o"/>
+      <w:lvlJc w:val="left"/>
+      <w:pPr>
+        <w:ind w:left="1440" w:hanging="360"/>
+      </w:pPr>
+      <w:rPr>
+        <w:rFonts w:ascii="Courier New" w:hAnsi="Courier New" w:cs="Courier New" w:hint="default"/>
+      </w:rPr>
+    </w:lvl>
+    <w:lvl w:ilvl="2" w:tplc="04160005" w:tentative="1">
+      <w:start w:val="1"/>
+      <w:numFmt w:val="bullet"/>
+      <w:lvlText w:val=""/>
+      <w:lvlJc w:val="left"/>
+      <w:pPr>
+        <w:ind w:left="2160" w:hanging="360"/>
+      </w:pPr>
+      <w:rPr>
+        <w:rFonts w:ascii="Wingdings" w:hAnsi="Wingdings" w:hint="default"/>
+      </w:rPr>
+    </w:lvl>
+    <w:lvl w:ilvl="3" w:tplc="04160001" w:tentative="1">
+      <w:start w:val="1"/>
+      <w:numFmt w:val="bullet"/>
+      <w:lvlText w:val=""/>
+      <w:lvlJc w:val="left"/>
+      <w:pPr>
+        <w:ind w:left="2880" w:hanging="360"/>
+      </w:pPr>
+      <w:rPr>
+        <w:rFonts w:ascii="Symbol" w:hAnsi="Symbol" w:hint="default"/>
+      </w:rPr>
+    </w:lvl>
+    <w:lvl w:ilvl="4" w:tplc="04160003" w:tentative="1">
+      <w:start w:val="1"/>
+      <w:numFmt w:val="bullet"/>
+      <w:lvlText w:val="o"/>
+      <w:lvlJc w:val="left"/>
+      <w:pPr>
+        <w:ind w:left="3600" w:hanging="360"/>
+      </w:pPr>
+      <w:rPr>
+        <w:rFonts w:ascii="Courier New" w:hAnsi="Courier New" w:cs="Courier New" w:hint="default"/>
+      </w:rPr>
+    </w:lvl>
+    <w:lvl w:ilvl="5" w:tplc="04160005" w:tentative="1">
+      <w:start w:val="1"/>
+      <w:numFmt w:val="bullet"/>
+      <w:lvlText w:val=""/>
+      <w:lvlJc w:val="left"/>
+      <w:pPr>
+        <w:ind w:left="4320" w:hanging="360"/>
+      </w:pPr>
+      <w:rPr>
+        <w:rFonts w:ascii="Wingdings" w:hAnsi="Wingdings" w:hint="default"/>
+      </w:rPr>
+    </w:lvl>
+    <w:lvl w:ilvl="6" w:tplc="04160001" w:tentative="1">
+      <w:start w:val="1"/>
+      <w:numFmt w:val="bullet"/>
+      <w:lvlText w:val=""/>
+      <w:lvlJc w:val="left"/>
+      <w:pPr>
+        <w:ind w:left="5040" w:hanging="360"/>
+      </w:pPr>
+      <w:rPr>
+        <w:rFonts w:ascii="Symbol" w:hAnsi="Symbol" w:hint="default"/>
+      </w:rPr>
+    </w:lvl>
+    <w:lvl w:ilvl="7" w:tplc="04160003" w:tentative="1">
+      <w:start w:val="1"/>
+      <w:numFmt w:val="bullet"/>
+      <w:lvlText w:val="o"/>
+      <w:lvlJc w:val="left"/>
+      <w:pPr>
+        <w:ind w:left="5760" w:hanging="360"/>
+      </w:pPr>
+      <w:rPr>
+        <w:rFonts w:ascii="Courier New" w:hAnsi="Courier New" w:cs="Courier New" w:hint="default"/>
+      </w:rPr>
+    </w:lvl>
+    <w:lvl w:ilvl="8" w:tplc="04160005" w:tentative="1">
+      <w:start w:val="1"/>
+      <w:numFmt w:val="bullet"/>
+      <w:lvlText w:val=""/>
+      <w:lvlJc w:val="left"/>
+      <w:pPr>
+        <w:ind w:left="6480" w:hanging="360"/>
+      </w:pPr>
+      <w:rPr>
+        <w:rFonts w:ascii="Wingdings" w:hAnsi="Wingdings" w:hint="default"/>
+      </w:rPr>
+    </w:lvl>
+  </w:abstractNum>
+  <w:abstractNum w:abstractNumId="2" w15:restartNumberingAfterBreak="0">
     <w:nsid w:val="0AFB5E2F"/>
     <w:multiLevelType w:val="hybridMultilevel"/>
     <w:tmpl w:val="EC60E3FA"/>
@@ -8935,7 +9517,7 @@
       </w:rPr>
     </w:lvl>
   </w:abstractNum>
-  <w:abstractNum w:abstractNumId="2" w15:restartNumberingAfterBreak="0">
+  <w:abstractNum w:abstractNumId="3" w15:restartNumberingAfterBreak="0">
     <w:nsid w:val="0CA40F4B"/>
     <w:multiLevelType w:val="hybridMultilevel"/>
     <w:tmpl w:val="A0D80E3C"/>
@@ -9048,7 +9630,7 @@
       </w:rPr>
     </w:lvl>
   </w:abstractNum>
-  <w:abstractNum w:abstractNumId="3" w15:restartNumberingAfterBreak="0">
+  <w:abstractNum w:abstractNumId="4" w15:restartNumberingAfterBreak="0">
     <w:nsid w:val="0E174D16"/>
     <w:multiLevelType w:val="hybridMultilevel"/>
     <w:tmpl w:val="381633B8"/>
@@ -9161,7 +9743,7 @@
       </w:rPr>
     </w:lvl>
   </w:abstractNum>
-  <w:abstractNum w:abstractNumId="4" w15:restartNumberingAfterBreak="0">
+  <w:abstractNum w:abstractNumId="5" w15:restartNumberingAfterBreak="0">
     <w:nsid w:val="18924CF3"/>
     <w:multiLevelType w:val="hybridMultilevel"/>
     <w:tmpl w:val="9B548F5E"/>
@@ -9274,7 +9856,7 @@
       </w:rPr>
     </w:lvl>
   </w:abstractNum>
-  <w:abstractNum w:abstractNumId="5" w15:restartNumberingAfterBreak="0">
+  <w:abstractNum w:abstractNumId="6" w15:restartNumberingAfterBreak="0">
     <w:nsid w:val="1BD43A47"/>
     <w:multiLevelType w:val="hybridMultilevel"/>
     <w:tmpl w:val="EE5CE16A"/>
@@ -9387,7 +9969,7 @@
       </w:rPr>
     </w:lvl>
   </w:abstractNum>
-  <w:abstractNum w:abstractNumId="6" w15:restartNumberingAfterBreak="0">
+  <w:abstractNum w:abstractNumId="7" w15:restartNumberingAfterBreak="0">
     <w:nsid w:val="21BC6DE1"/>
     <w:multiLevelType w:val="hybridMultilevel"/>
     <w:tmpl w:val="1C8EE570"/>
@@ -9500,7 +10082,7 @@
       </w:rPr>
     </w:lvl>
   </w:abstractNum>
-  <w:abstractNum w:abstractNumId="7" w15:restartNumberingAfterBreak="0">
+  <w:abstractNum w:abstractNumId="8" w15:restartNumberingAfterBreak="0">
     <w:nsid w:val="243C53DD"/>
     <w:multiLevelType w:val="hybridMultilevel"/>
     <w:tmpl w:val="302C89E8"/>
@@ -9613,7 +10195,7 @@
       </w:rPr>
     </w:lvl>
   </w:abstractNum>
-  <w:abstractNum w:abstractNumId="8" w15:restartNumberingAfterBreak="0">
+  <w:abstractNum w:abstractNumId="9" w15:restartNumberingAfterBreak="0">
     <w:nsid w:val="36FE6443"/>
     <w:multiLevelType w:val="hybridMultilevel"/>
     <w:tmpl w:val="75C8EF36"/>
@@ -9726,7 +10308,7 @@
       </w:rPr>
     </w:lvl>
   </w:abstractNum>
-  <w:abstractNum w:abstractNumId="9" w15:restartNumberingAfterBreak="0">
+  <w:abstractNum w:abstractNumId="10" w15:restartNumberingAfterBreak="0">
     <w:nsid w:val="448F6688"/>
     <w:multiLevelType w:val="hybridMultilevel"/>
     <w:tmpl w:val="59F0AAC8"/>
@@ -9839,7 +10421,7 @@
       </w:rPr>
     </w:lvl>
   </w:abstractNum>
-  <w:abstractNum w:abstractNumId="10" w15:restartNumberingAfterBreak="0">
+  <w:abstractNum w:abstractNumId="11" w15:restartNumberingAfterBreak="0">
     <w:nsid w:val="4CB61BA4"/>
     <w:multiLevelType w:val="hybridMultilevel"/>
     <w:tmpl w:val="48507914"/>
@@ -9952,7 +10534,7 @@
       </w:rPr>
     </w:lvl>
   </w:abstractNum>
-  <w:abstractNum w:abstractNumId="11" w15:restartNumberingAfterBreak="0">
+  <w:abstractNum w:abstractNumId="12" w15:restartNumberingAfterBreak="0">
     <w:nsid w:val="504409E6"/>
     <w:multiLevelType w:val="hybridMultilevel"/>
     <w:tmpl w:val="F1201A88"/>
@@ -10065,7 +10647,7 @@
       </w:rPr>
     </w:lvl>
   </w:abstractNum>
-  <w:abstractNum w:abstractNumId="12" w15:restartNumberingAfterBreak="0">
+  <w:abstractNum w:abstractNumId="13" w15:restartNumberingAfterBreak="0">
     <w:nsid w:val="65054AA6"/>
     <w:multiLevelType w:val="hybridMultilevel"/>
     <w:tmpl w:val="3226669E"/>
@@ -10178,7 +10760,7 @@
       </w:rPr>
     </w:lvl>
   </w:abstractNum>
-  <w:abstractNum w:abstractNumId="13" w15:restartNumberingAfterBreak="0">
+  <w:abstractNum w:abstractNumId="14" w15:restartNumberingAfterBreak="0">
     <w:nsid w:val="6542680E"/>
     <w:multiLevelType w:val="hybridMultilevel"/>
     <w:tmpl w:val="581CAD74"/>
@@ -10291,7 +10873,7 @@
       </w:rPr>
     </w:lvl>
   </w:abstractNum>
-  <w:abstractNum w:abstractNumId="14" w15:restartNumberingAfterBreak="0">
+  <w:abstractNum w:abstractNumId="15" w15:restartNumberingAfterBreak="0">
     <w:nsid w:val="6B0023C6"/>
     <w:multiLevelType w:val="hybridMultilevel"/>
     <w:tmpl w:val="5A6A217A"/>
@@ -10404,7 +10986,7 @@
       </w:rPr>
     </w:lvl>
   </w:abstractNum>
-  <w:abstractNum w:abstractNumId="15" w15:restartNumberingAfterBreak="0">
+  <w:abstractNum w:abstractNumId="16" w15:restartNumberingAfterBreak="0">
     <w:nsid w:val="72C82D1F"/>
     <w:multiLevelType w:val="hybridMultilevel"/>
     <w:tmpl w:val="5628D6F8"/>
@@ -10517,7 +11099,7 @@
       </w:rPr>
     </w:lvl>
   </w:abstractNum>
-  <w:abstractNum w:abstractNumId="16" w15:restartNumberingAfterBreak="0">
+  <w:abstractNum w:abstractNumId="17" w15:restartNumberingAfterBreak="0">
     <w:nsid w:val="73CF2D18"/>
     <w:multiLevelType w:val="hybridMultilevel"/>
     <w:tmpl w:val="6692651E"/>
@@ -10630,7 +11212,7 @@
       </w:rPr>
     </w:lvl>
   </w:abstractNum>
-  <w:abstractNum w:abstractNumId="17" w15:restartNumberingAfterBreak="0">
+  <w:abstractNum w:abstractNumId="18" w15:restartNumberingAfterBreak="0">
     <w:nsid w:val="7EC51EA1"/>
     <w:multiLevelType w:val="hybridMultilevel"/>
     <w:tmpl w:val="5C2440E8"/>
@@ -10744,58 +11326,61 @@
     </w:lvl>
   </w:abstractNum>
   <w:num w:numId="1" w16cid:durableId="1727946504">
+    <w:abstractNumId w:val="18"/>
+  </w:num>
+  <w:num w:numId="2" w16cid:durableId="338240859">
+    <w:abstractNumId w:val="13"/>
+  </w:num>
+  <w:num w:numId="3" w16cid:durableId="1802765793">
+    <w:abstractNumId w:val="14"/>
+  </w:num>
+  <w:num w:numId="4" w16cid:durableId="113913583">
+    <w:abstractNumId w:val="16"/>
+  </w:num>
+  <w:num w:numId="5" w16cid:durableId="1550728882">
+    <w:abstractNumId w:val="3"/>
+  </w:num>
+  <w:num w:numId="6" w16cid:durableId="1357341155">
     <w:abstractNumId w:val="17"/>
   </w:num>
-  <w:num w:numId="2" w16cid:durableId="338240859">
+  <w:num w:numId="7" w16cid:durableId="1873880852">
+    <w:abstractNumId w:val="2"/>
+  </w:num>
+  <w:num w:numId="8" w16cid:durableId="1723366698">
+    <w:abstractNumId w:val="11"/>
+  </w:num>
+  <w:num w:numId="9" w16cid:durableId="999623258">
     <w:abstractNumId w:val="12"/>
   </w:num>
-  <w:num w:numId="3" w16cid:durableId="1802765793">
-    <w:abstractNumId w:val="13"/>
-  </w:num>
-  <w:num w:numId="4" w16cid:durableId="113913583">
-    <w:abstractNumId w:val="15"/>
-  </w:num>
-  <w:num w:numId="5" w16cid:durableId="1550728882">
-    <w:abstractNumId w:val="2"/>
-  </w:num>
-  <w:num w:numId="6" w16cid:durableId="1357341155">
-    <w:abstractNumId w:val="16"/>
-  </w:num>
-  <w:num w:numId="7" w16cid:durableId="1873880852">
-    <w:abstractNumId w:val="1"/>
-  </w:num>
-  <w:num w:numId="8" w16cid:durableId="1723366698">
-    <w:abstractNumId w:val="10"/>
-  </w:num>
-  <w:num w:numId="9" w16cid:durableId="999623258">
-    <w:abstractNumId w:val="11"/>
-  </w:num>
   <w:num w:numId="10" w16cid:durableId="869682031">
-    <w:abstractNumId w:val="6"/>
+    <w:abstractNumId w:val="7"/>
   </w:num>
   <w:num w:numId="11" w16cid:durableId="1668054382">
-    <w:abstractNumId w:val="3"/>
+    <w:abstractNumId w:val="4"/>
   </w:num>
   <w:num w:numId="12" w16cid:durableId="1260748380">
-    <w:abstractNumId w:val="7"/>
+    <w:abstractNumId w:val="8"/>
   </w:num>
   <w:num w:numId="13" w16cid:durableId="97679142">
     <w:abstractNumId w:val="0"/>
   </w:num>
   <w:num w:numId="14" w16cid:durableId="296372240">
+    <w:abstractNumId w:val="6"/>
+  </w:num>
+  <w:num w:numId="15" w16cid:durableId="1864899637">
     <w:abstractNumId w:val="5"/>
   </w:num>
-  <w:num w:numId="15" w16cid:durableId="1864899637">
-    <w:abstractNumId w:val="4"/>
+  <w:num w:numId="16" w16cid:durableId="1254702903">
+    <w:abstractNumId w:val="10"/>
   </w:num>
-  <w:num w:numId="16" w16cid:durableId="1254702903">
+  <w:num w:numId="17" w16cid:durableId="1867980251">
     <w:abstractNumId w:val="9"/>
   </w:num>
-  <w:num w:numId="17" w16cid:durableId="1867980251">
-    <w:abstractNumId w:val="8"/>
+  <w:num w:numId="18" w16cid:durableId="186214623">
+    <w:abstractNumId w:val="15"/>
   </w:num>
-  <w:num w:numId="18" w16cid:durableId="186214623">
-    <w:abstractNumId w:val="14"/>
+  <w:num w:numId="19" w16cid:durableId="335571988">
+    <w:abstractNumId w:val="1"/>
   </w:num>
 </w:numbering>
 </file>
@@ -12334,7 +12919,17 @@
                         <a:latin typeface="Carme" panose="02000000000000000000" pitchFamily="2" charset="0"/>
                       </a:rPr>
                       <a:pPr>
-                        <a:defRPr/>
+                        <a:defRPr sz="900" b="0" i="0" u="none" strike="noStrike" kern="1200" baseline="0">
+                          <a:solidFill>
+                            <a:schemeClr val="tx1">
+                              <a:lumMod val="75000"/>
+                              <a:lumOff val="25000"/>
+                            </a:schemeClr>
+                          </a:solidFill>
+                          <a:latin typeface="+mn-lt"/>
+                          <a:ea typeface="+mn-ea"/>
+                          <a:cs typeface="+mn-cs"/>
+                        </a:defRPr>
                       </a:pPr>
                       <a:t>[PORCENTAGEM]</a:t>
                     </a:fld>
@@ -12431,7 +13026,17 @@
                         <a:latin typeface="Carme" panose="02000000000000000000" pitchFamily="2" charset="0"/>
                       </a:rPr>
                       <a:pPr>
-                        <a:defRPr/>
+                        <a:defRPr sz="900" b="0" i="0" u="none" strike="noStrike" kern="1200" baseline="0">
+                          <a:solidFill>
+                            <a:schemeClr val="tx1">
+                              <a:lumMod val="75000"/>
+                              <a:lumOff val="25000"/>
+                            </a:schemeClr>
+                          </a:solidFill>
+                          <a:latin typeface="+mn-lt"/>
+                          <a:ea typeface="+mn-ea"/>
+                          <a:cs typeface="+mn-cs"/>
+                        </a:defRPr>
                       </a:pPr>
                       <a:t>[PORCENTAGEM]</a:t>
                     </a:fld>

</xml_diff>